<commit_message>
Carga PPT e Informes Caravena
</commit_message>
<xml_diff>
--- a/Fase 1/Evidencias Individuales/Aravena_Carlos_1.2_APT122_DiarioReflexionFase1.docx
+++ b/Fase 1/Evidencias Individuales/Aravena_Carlos_1.2_APT122_DiarioReflexionFase1.docx
@@ -1,6 +1,6 @@
 
 <file path=word/document.xml><?xml version="1.0" encoding="utf-8"?>
-<w:document xmlns:wpc="http://schemas.microsoft.com/office/word/2010/wordprocessingCanvas" xmlns:cx="http://schemas.microsoft.com/office/drawing/2014/chartex" xmlns:mc="http://schemas.openxmlformats.org/markup-compatibility/2006" xmlns:o="urn:schemas-microsoft-com:office:office" xmlns:r="http://schemas.openxmlformats.org/officeDocument/2006/relationships" xmlns:m="http://schemas.openxmlformats.org/officeDocument/2006/math" xmlns:v="urn:schemas-microsoft-com:vml" xmlns:wp14="http://schemas.microsoft.com/office/word/2010/wordprocessingDrawing" xmlns:wp="http://schemas.openxmlformats.org/drawingml/2006/wordprocessingDrawing" xmlns:w10="urn:schemas-microsoft-com:office:word" xmlns:w="http://schemas.openxmlformats.org/wordprocessingml/2006/main" xmlns:w14="http://schemas.microsoft.com/office/word/2010/wordml" xmlns:w15="http://schemas.microsoft.com/office/word/2012/wordml" xmlns:w16se="http://schemas.microsoft.com/office/word/2015/wordml/symex" xmlns:wpg="http://schemas.microsoft.com/office/word/2010/wordprocessingGroup" xmlns:wpi="http://schemas.microsoft.com/office/word/2010/wordprocessingInk" xmlns:wne="http://schemas.microsoft.com/office/word/2006/wordml" xmlns:wps="http://schemas.microsoft.com/office/word/2010/wordprocessingShape" mc:Ignorable="w14 w15 w16se wp14">
+<w:document xmlns:wpc="http://schemas.microsoft.com/office/word/2010/wordprocessingCanvas" xmlns:cx="http://schemas.microsoft.com/office/drawing/2014/chartex" xmlns:cx1="http://schemas.microsoft.com/office/drawing/2015/9/8/chartex" xmlns:cx2="http://schemas.microsoft.com/office/drawing/2015/10/21/chartex" xmlns:cx3="http://schemas.microsoft.com/office/drawing/2016/5/9/chartex" xmlns:cx4="http://schemas.microsoft.com/office/drawing/2016/5/10/chartex" xmlns:cx5="http://schemas.microsoft.com/office/drawing/2016/5/11/chartex" xmlns:cx6="http://schemas.microsoft.com/office/drawing/2016/5/12/chartex" xmlns:cx7="http://schemas.microsoft.com/office/drawing/2016/5/13/chartex" xmlns:cx8="http://schemas.microsoft.com/office/drawing/2016/5/14/chartex" xmlns:mc="http://schemas.openxmlformats.org/markup-compatibility/2006" xmlns:aink="http://schemas.microsoft.com/office/drawing/2016/ink" xmlns:am3d="http://schemas.microsoft.com/office/drawing/2017/model3d" xmlns:o="urn:schemas-microsoft-com:office:office" xmlns:oel="http://schemas.microsoft.com/office/2019/extlst" xmlns:r="http://schemas.openxmlformats.org/officeDocument/2006/relationships" xmlns:m="http://schemas.openxmlformats.org/officeDocument/2006/math" xmlns:v="urn:schemas-microsoft-com:vml" xmlns:wp14="http://schemas.microsoft.com/office/word/2010/wordprocessingDrawing" xmlns:wp="http://schemas.openxmlformats.org/drawingml/2006/wordprocessingDrawing" xmlns:w10="urn:schemas-microsoft-com:office:word" xmlns:w="http://schemas.openxmlformats.org/wordprocessingml/2006/main" xmlns:w14="http://schemas.microsoft.com/office/word/2010/wordml" xmlns:w15="http://schemas.microsoft.com/office/word/2012/wordml" xmlns:w16cex="http://schemas.microsoft.com/office/word/2018/wordml/cex" xmlns:w16cid="http://schemas.microsoft.com/office/word/2016/wordml/cid" xmlns:w16="http://schemas.microsoft.com/office/word/2018/wordml" xmlns:w16du="http://schemas.microsoft.com/office/word/2023/wordml/word16du" xmlns:w16sdtdh="http://schemas.microsoft.com/office/word/2020/wordml/sdtdatahash" xmlns:w16sdtfl="http://schemas.microsoft.com/office/word/2024/wordml/sdtformatlock" xmlns:w16se="http://schemas.microsoft.com/office/word/2015/wordml/symex" xmlns:wpg="http://schemas.microsoft.com/office/word/2010/wordprocessingGroup" xmlns:wpi="http://schemas.microsoft.com/office/word/2010/wordprocessingInk" xmlns:wne="http://schemas.microsoft.com/office/word/2006/wordml" xmlns:wps="http://schemas.microsoft.com/office/word/2010/wordprocessingShape" mc:Ignorable="w14 w15 w16se w16cid w16 w16cex w16sdtdh w16sdtfl w16du wp14">
   <w:body>
     <w:p/>
     <w:tbl>
@@ -364,7 +364,75 @@
             <w:pPr>
               <w:rPr>
                 <w:rFonts w:eastAsiaTheme="majorEastAsia"/>
-                <w:color w:val="767171" w:themeColor="background2" w:themeShade="80"/>
+                <w:sz w:val="24"/>
+                <w:szCs w:val="24"/>
+              </w:rPr>
+            </w:pPr>
+            <w:r>
+              <w:rPr>
+                <w:rFonts w:eastAsiaTheme="majorEastAsia"/>
+                <w:sz w:val="24"/>
+                <w:szCs w:val="24"/>
+              </w:rPr>
+              <w:t xml:space="preserve">Inteligencia de Negocio, esta asignatura ha sido una de las más alineadas con mis intereses </w:t>
+            </w:r>
+            <w:r>
+              <w:rPr>
+                <w:rFonts w:eastAsiaTheme="majorEastAsia"/>
+                <w:sz w:val="24"/>
+                <w:szCs w:val="24"/>
+              </w:rPr>
+              <w:t>p</w:t>
+            </w:r>
+            <w:r>
+              <w:rPr>
+                <w:rFonts w:eastAsiaTheme="majorEastAsia"/>
+                <w:sz w:val="24"/>
+                <w:szCs w:val="24"/>
+              </w:rPr>
+              <w:t xml:space="preserve">rofesionales, ya que se centra en el análisis de datos para la toma de decisiones estratégicas. Me gustó especialmente aprender sobre el uso de herramientas como </w:t>
+            </w:r>
+            <w:proofErr w:type="spellStart"/>
+            <w:r>
+              <w:rPr>
+                <w:rFonts w:eastAsiaTheme="majorEastAsia"/>
+                <w:sz w:val="24"/>
+                <w:szCs w:val="24"/>
+              </w:rPr>
+              <w:t>Power</w:t>
+            </w:r>
+            <w:proofErr w:type="spellEnd"/>
+            <w:r>
+              <w:rPr>
+                <w:rFonts w:eastAsiaTheme="majorEastAsia"/>
+                <w:sz w:val="24"/>
+                <w:szCs w:val="24"/>
+              </w:rPr>
+              <w:t xml:space="preserve"> BI y la construcción de </w:t>
+            </w:r>
+            <w:proofErr w:type="spellStart"/>
+            <w:r>
+              <w:rPr>
+                <w:rFonts w:eastAsiaTheme="majorEastAsia"/>
+                <w:sz w:val="24"/>
+                <w:szCs w:val="24"/>
+              </w:rPr>
+              <w:t>dashboards</w:t>
+            </w:r>
+            <w:proofErr w:type="spellEnd"/>
+            <w:r>
+              <w:rPr>
+                <w:rFonts w:eastAsiaTheme="majorEastAsia"/>
+                <w:sz w:val="24"/>
+                <w:szCs w:val="24"/>
+              </w:rPr>
+              <w:t xml:space="preserve"> interactivos. También me interesó la manera en que se estructuran los modelos de datos para responder a preguntas clave del negocio. </w:t>
+            </w:r>
+          </w:p>
+          <w:p>
+            <w:pPr>
+              <w:rPr>
+                <w:rFonts w:eastAsiaTheme="majorEastAsia"/>
                 <w:sz w:val="24"/>
                 <w:szCs w:val="24"/>
               </w:rPr>
@@ -374,7 +442,23 @@
             <w:pPr>
               <w:rPr>
                 <w:rFonts w:eastAsiaTheme="majorEastAsia"/>
-                <w:color w:val="767171" w:themeColor="background2" w:themeShade="80"/>
+                <w:sz w:val="24"/>
+                <w:szCs w:val="24"/>
+              </w:rPr>
+            </w:pPr>
+            <w:r>
+              <w:rPr>
+                <w:rFonts w:eastAsiaTheme="majorEastAsia"/>
+                <w:sz w:val="24"/>
+                <w:szCs w:val="24"/>
+              </w:rPr>
+              <w:t xml:space="preserve">Seguridad de la Información, aunque mi enfoque principal son los datos debido a que actualmente trabajo en esto, esta asignatura me permitió comprender la importancia de proteger la información para los distintos proyectos que pueda ejecutar. Aprender sobre los principios de confidencialidad, integridad y disponibilidad, así como conocer las buenas prácticas y normativas como ISO 27001. </w:t>
+            </w:r>
+          </w:p>
+          <w:p>
+            <w:pPr>
+              <w:rPr>
+                <w:rFonts w:eastAsiaTheme="majorEastAsia"/>
                 <w:sz w:val="24"/>
                 <w:szCs w:val="24"/>
               </w:rPr>
@@ -384,7 +468,40 @@
             <w:pPr>
               <w:rPr>
                 <w:rFonts w:eastAsiaTheme="majorEastAsia"/>
-                <w:color w:val="767171" w:themeColor="background2" w:themeShade="80"/>
+                <w:sz w:val="24"/>
+                <w:szCs w:val="24"/>
+              </w:rPr>
+            </w:pPr>
+            <w:r>
+              <w:rPr>
+                <w:rFonts w:eastAsiaTheme="majorEastAsia"/>
+                <w:sz w:val="24"/>
+                <w:szCs w:val="24"/>
+              </w:rPr>
+              <w:t xml:space="preserve">Consulta y Programación de Bases de Datos, estas asignaturas fueron útiles para complementar mis habilidades técnicas para trabajar con datos, especialmente reforzando SQL y cómo estructurar consultas complejas. Lo que más me atrajo fue el enfoque práctico: construir bases </w:t>
+            </w:r>
+          </w:p>
+          <w:p>
+            <w:pPr>
+              <w:rPr>
+                <w:rFonts w:eastAsiaTheme="majorEastAsia"/>
+                <w:sz w:val="24"/>
+                <w:szCs w:val="24"/>
+              </w:rPr>
+            </w:pPr>
+            <w:r>
+              <w:rPr>
+                <w:rFonts w:eastAsiaTheme="majorEastAsia"/>
+                <w:sz w:val="24"/>
+                <w:szCs w:val="24"/>
+              </w:rPr>
+              <w:t>de datos desde cero y resolver problemas reales con código como procedimientos almacenados.</w:t>
+            </w:r>
+          </w:p>
+          <w:p>
+            <w:pPr>
+              <w:rPr>
+                <w:rFonts w:eastAsiaTheme="majorEastAsia"/>
                 <w:sz w:val="24"/>
                 <w:szCs w:val="24"/>
               </w:rPr>
@@ -394,6 +511,69 @@
             <w:pPr>
               <w:rPr>
                 <w:rFonts w:eastAsiaTheme="majorEastAsia"/>
+                <w:sz w:val="24"/>
+                <w:szCs w:val="24"/>
+              </w:rPr>
+            </w:pPr>
+          </w:p>
+          <w:p>
+            <w:pPr>
+              <w:rPr>
+                <w:rFonts w:eastAsiaTheme="majorEastAsia"/>
+                <w:sz w:val="24"/>
+                <w:szCs w:val="24"/>
+              </w:rPr>
+            </w:pPr>
+          </w:p>
+          <w:p>
+            <w:pPr>
+              <w:rPr>
+                <w:rFonts w:eastAsiaTheme="majorEastAsia"/>
+                <w:sz w:val="24"/>
+                <w:szCs w:val="24"/>
+              </w:rPr>
+            </w:pPr>
+          </w:p>
+          <w:p>
+            <w:pPr>
+              <w:rPr>
+                <w:rFonts w:eastAsiaTheme="majorEastAsia"/>
+                <w:sz w:val="24"/>
+                <w:szCs w:val="24"/>
+              </w:rPr>
+            </w:pPr>
+          </w:p>
+          <w:p>
+            <w:pPr>
+              <w:rPr>
+                <w:rFonts w:eastAsiaTheme="majorEastAsia"/>
+                <w:sz w:val="24"/>
+                <w:szCs w:val="24"/>
+              </w:rPr>
+            </w:pPr>
+          </w:p>
+          <w:p>
+            <w:pPr>
+              <w:rPr>
+                <w:rFonts w:eastAsiaTheme="majorEastAsia"/>
+                <w:sz w:val="24"/>
+                <w:szCs w:val="24"/>
+              </w:rPr>
+            </w:pPr>
+          </w:p>
+          <w:p>
+            <w:pPr>
+              <w:rPr>
+                <w:rFonts w:eastAsiaTheme="majorEastAsia"/>
+                <w:sz w:val="24"/>
+                <w:szCs w:val="24"/>
+              </w:rPr>
+            </w:pPr>
+          </w:p>
+          <w:p>
+            <w:pPr>
+              <w:rPr>
+                <w:rFonts w:eastAsiaTheme="majorEastAsia"/>
                 <w:color w:val="767171" w:themeColor="background2" w:themeShade="80"/>
                 <w:sz w:val="24"/>
                 <w:szCs w:val="24"/>
@@ -405,6 +585,7 @@
                 <w:sz w:val="24"/>
                 <w:szCs w:val="24"/>
               </w:rPr>
+              <w:lastRenderedPageBreak/>
               <w:t>A partir de las c</w:t>
             </w:r>
             <w:r>
@@ -445,85 +626,20 @@
           <w:p>
             <w:pPr>
               <w:rPr>
-                <w:rFonts w:eastAsiaTheme="majorEastAsia"/>
-                <w:color w:val="767171" w:themeColor="background2" w:themeShade="80"/>
-                <w:sz w:val="24"/>
-                <w:szCs w:val="24"/>
-              </w:rPr>
-            </w:pPr>
-          </w:p>
-          <w:p>
-            <w:pPr>
-              <w:rPr>
-                <w:rFonts w:eastAsiaTheme="majorEastAsia"/>
-                <w:color w:val="767171" w:themeColor="background2" w:themeShade="80"/>
-                <w:sz w:val="24"/>
-                <w:szCs w:val="24"/>
-              </w:rPr>
-            </w:pPr>
-          </w:p>
-          <w:p>
-            <w:pPr>
-              <w:rPr>
-                <w:rFonts w:eastAsiaTheme="majorEastAsia"/>
-                <w:color w:val="767171" w:themeColor="background2" w:themeShade="80"/>
-                <w:sz w:val="24"/>
-                <w:szCs w:val="24"/>
-              </w:rPr>
-            </w:pPr>
-          </w:p>
-          <w:p>
-            <w:pPr>
-              <w:rPr>
-                <w:rFonts w:eastAsiaTheme="majorEastAsia"/>
-                <w:color w:val="767171" w:themeColor="background2" w:themeShade="80"/>
-                <w:sz w:val="24"/>
-                <w:szCs w:val="24"/>
-              </w:rPr>
-            </w:pPr>
-          </w:p>
-          <w:p>
-            <w:pPr>
-              <w:rPr>
-                <w:rFonts w:eastAsiaTheme="majorEastAsia"/>
-                <w:color w:val="767171" w:themeColor="background2" w:themeShade="80"/>
-                <w:sz w:val="24"/>
-                <w:szCs w:val="24"/>
-              </w:rPr>
-            </w:pPr>
-          </w:p>
-          <w:p>
-            <w:pPr>
-              <w:jc w:val="both"/>
-              <w:rPr>
                 <w:rFonts w:ascii="Calibri" w:hAnsi="Calibri"/>
                 <w:b/>
                 <w:bCs/>
                 <w:color w:val="1F4E79" w:themeColor="accent1" w:themeShade="80"/>
               </w:rPr>
             </w:pPr>
-          </w:p>
-          <w:p>
-            <w:pPr>
-              <w:jc w:val="both"/>
-              <w:rPr>
-                <w:rFonts w:ascii="Calibri" w:hAnsi="Calibri"/>
-                <w:b/>
-                <w:bCs/>
-                <w:color w:val="1F4E79" w:themeColor="accent1" w:themeShade="80"/>
-              </w:rPr>
-            </w:pPr>
-          </w:p>
-          <w:p>
-            <w:pPr>
-              <w:jc w:val="both"/>
-              <w:rPr>
-                <w:rFonts w:ascii="Calibri" w:hAnsi="Calibri"/>
-                <w:b/>
-                <w:bCs/>
-                <w:color w:val="1F4E79" w:themeColor="accent1" w:themeShade="80"/>
-              </w:rPr>
-            </w:pPr>
+            <w:r>
+              <w:rPr>
+                <w:rFonts w:eastAsiaTheme="majorEastAsia"/>
+                <w:sz w:val="24"/>
+                <w:szCs w:val="24"/>
+              </w:rPr>
+              <w:t>Considero que las certificaciones tienen un valor importante, ya que respaldan formalmente ciertos conocimientos y pueden abrir puertas en el ámbito académico o laboral. Sin embargo, para mí no son lo fundamental, ya que prefiero dar mayor relevancia a la experiencia práctica y a la capacidad de demostrar en la acción lo que realmente sé hacer. Creo que la práctica, la resolución de problemas reales y la aplicación de habilidades en distintos contextos aportan un valor más sólido y tangible que un certificado por sí solo.</w:t>
+            </w:r>
           </w:p>
           <w:p>
             <w:pPr>
@@ -548,30 +664,6 @@
           <w:sz w:val="24"/>
           <w:szCs w:val="24"/>
           <w:lang w:eastAsia="ja-JP"/>
-        </w:rPr>
-      </w:pPr>
-    </w:p>
-    <w:p>
-      <w:pPr>
-        <w:spacing w:after="0" w:line="360" w:lineRule="auto"/>
-        <w:jc w:val="both"/>
-        <w:rPr>
-          <w:b/>
-          <w:bCs/>
-          <w:sz w:val="24"/>
-          <w:szCs w:val="24"/>
-        </w:rPr>
-      </w:pPr>
-    </w:p>
-    <w:p>
-      <w:pPr>
-        <w:spacing w:after="0" w:line="360" w:lineRule="auto"/>
-        <w:jc w:val="both"/>
-        <w:rPr>
-          <w:b/>
-          <w:bCs/>
-          <w:sz w:val="24"/>
-          <w:szCs w:val="24"/>
         </w:rPr>
       </w:pPr>
     </w:p>
@@ -641,7 +733,6 @@
                 <w:sz w:val="24"/>
                 <w:szCs w:val="24"/>
               </w:rPr>
-              <w:lastRenderedPageBreak/>
               <w:t xml:space="preserve">2. Revisa las competencias y unidades de competencias correspondientes a cada asignatura de la malla de tu carrera. Marca en </w:t>
             </w:r>
             <w:r>
@@ -793,7 +884,63 @@
               <w:jc w:val="both"/>
               <w:rPr>
                 <w:rFonts w:eastAsiaTheme="majorEastAsia"/>
-                <w:color w:val="767171" w:themeColor="background2" w:themeShade="80"/>
+                <w:sz w:val="24"/>
+                <w:szCs w:val="24"/>
+              </w:rPr>
+            </w:pPr>
+            <w:r>
+              <w:rPr>
+                <w:rFonts w:eastAsiaTheme="majorEastAsia"/>
+                <w:sz w:val="24"/>
+                <w:szCs w:val="24"/>
+              </w:rPr>
+              <w:t xml:space="preserve">Dentro de las competencias de la carrera, considero que mis principales fortalezas están relacionadas con el ámbito de datos y el diseño de soluciones empresariales. Me siento seguro trabajando en bases de datos, integración de sistemas, procesos ETL, análisis de información, construcción de </w:t>
+            </w:r>
+            <w:proofErr w:type="spellStart"/>
+            <w:r>
+              <w:rPr>
+                <w:rFonts w:eastAsiaTheme="majorEastAsia"/>
+                <w:sz w:val="24"/>
+                <w:szCs w:val="24"/>
+              </w:rPr>
+              <w:t>dashboards</w:t>
+            </w:r>
+            <w:proofErr w:type="spellEnd"/>
+            <w:r>
+              <w:rPr>
+                <w:rFonts w:eastAsiaTheme="majorEastAsia"/>
+                <w:sz w:val="24"/>
+                <w:szCs w:val="24"/>
+              </w:rPr>
+              <w:t xml:space="preserve">, modelos de negocio y definición de KPI e indicadores financieros, especialmente utilizando herramientas como </w:t>
+            </w:r>
+            <w:proofErr w:type="spellStart"/>
+            <w:r>
+              <w:rPr>
+                <w:rFonts w:eastAsiaTheme="majorEastAsia"/>
+                <w:sz w:val="24"/>
+                <w:szCs w:val="24"/>
+              </w:rPr>
+              <w:t>Power</w:t>
+            </w:r>
+            <w:proofErr w:type="spellEnd"/>
+            <w:r>
+              <w:rPr>
+                <w:rFonts w:eastAsiaTheme="majorEastAsia"/>
+                <w:sz w:val="24"/>
+                <w:szCs w:val="24"/>
+              </w:rPr>
+              <w:t xml:space="preserve"> BI. Estas áreas son las que más disfruto y donde puedo aportar mayor valor. </w:t>
+            </w:r>
+          </w:p>
+          <w:p>
+            <w:pPr>
+              <w:tabs>
+                <w:tab w:val="left" w:pos="454"/>
+              </w:tabs>
+              <w:jc w:val="both"/>
+              <w:rPr>
+                <w:rFonts w:eastAsiaTheme="majorEastAsia"/>
                 <w:sz w:val="24"/>
                 <w:szCs w:val="24"/>
               </w:rPr>
@@ -807,6 +954,45 @@
               <w:jc w:val="both"/>
               <w:rPr>
                 <w:rFonts w:eastAsiaTheme="majorEastAsia"/>
+                <w:sz w:val="24"/>
+                <w:szCs w:val="24"/>
+              </w:rPr>
+            </w:pPr>
+            <w:r>
+              <w:rPr>
+                <w:rFonts w:eastAsiaTheme="majorEastAsia"/>
+                <w:sz w:val="24"/>
+                <w:szCs w:val="24"/>
+              </w:rPr>
+              <w:t xml:space="preserve">Por otro lado, identifico que necesito fortalecer mis conocimientos en el desarrollo de aplicaciones móviles, bases de datos no relacionales (NoSQL), así como en aspectos del ciclo DevOps vinculados a CI/CD y en la arquitectura de soluciones </w:t>
+            </w:r>
+            <w:proofErr w:type="spellStart"/>
+            <w:r>
+              <w:rPr>
+                <w:rFonts w:eastAsiaTheme="majorEastAsia"/>
+                <w:sz w:val="24"/>
+                <w:szCs w:val="24"/>
+              </w:rPr>
+              <w:t>cloud</w:t>
+            </w:r>
+            <w:proofErr w:type="spellEnd"/>
+            <w:r>
+              <w:rPr>
+                <w:rFonts w:eastAsiaTheme="majorEastAsia"/>
+                <w:sz w:val="24"/>
+                <w:szCs w:val="24"/>
+              </w:rPr>
+              <w:t xml:space="preserve"> automatizadas. Estos son ámbitos en los que me interesa seguir aprendiendo para complementar y equilibrar mi perfil profesional.</w:t>
+            </w:r>
+          </w:p>
+          <w:p>
+            <w:pPr>
+              <w:tabs>
+                <w:tab w:val="left" w:pos="454"/>
+              </w:tabs>
+              <w:jc w:val="both"/>
+              <w:rPr>
+                <w:rFonts w:eastAsiaTheme="majorEastAsia"/>
                 <w:color w:val="767171" w:themeColor="background2" w:themeShade="80"/>
                 <w:sz w:val="24"/>
                 <w:szCs w:val="24"/>
@@ -829,162 +1015,6 @@
           </w:p>
           <w:p>
             <w:pPr>
-              <w:tabs>
-                <w:tab w:val="left" w:pos="454"/>
-              </w:tabs>
-              <w:jc w:val="both"/>
-              <w:rPr>
-                <w:rFonts w:eastAsiaTheme="majorEastAsia"/>
-                <w:color w:val="767171" w:themeColor="background2" w:themeShade="80"/>
-                <w:sz w:val="24"/>
-                <w:szCs w:val="24"/>
-              </w:rPr>
-            </w:pPr>
-          </w:p>
-          <w:p>
-            <w:pPr>
-              <w:tabs>
-                <w:tab w:val="left" w:pos="454"/>
-              </w:tabs>
-              <w:jc w:val="both"/>
-              <w:rPr>
-                <w:rFonts w:eastAsiaTheme="majorEastAsia"/>
-                <w:color w:val="767171" w:themeColor="background2" w:themeShade="80"/>
-                <w:sz w:val="24"/>
-                <w:szCs w:val="24"/>
-              </w:rPr>
-            </w:pPr>
-          </w:p>
-          <w:p>
-            <w:pPr>
-              <w:tabs>
-                <w:tab w:val="left" w:pos="454"/>
-              </w:tabs>
-              <w:jc w:val="both"/>
-              <w:rPr>
-                <w:rFonts w:eastAsiaTheme="majorEastAsia"/>
-                <w:color w:val="767171" w:themeColor="background2" w:themeShade="80"/>
-                <w:sz w:val="24"/>
-                <w:szCs w:val="24"/>
-              </w:rPr>
-            </w:pPr>
-          </w:p>
-          <w:p>
-            <w:pPr>
-              <w:tabs>
-                <w:tab w:val="left" w:pos="454"/>
-              </w:tabs>
-              <w:jc w:val="both"/>
-              <w:rPr>
-                <w:rFonts w:eastAsiaTheme="majorEastAsia"/>
-                <w:color w:val="767171" w:themeColor="background2" w:themeShade="80"/>
-                <w:sz w:val="24"/>
-                <w:szCs w:val="24"/>
-              </w:rPr>
-            </w:pPr>
-          </w:p>
-          <w:p>
-            <w:pPr>
-              <w:tabs>
-                <w:tab w:val="left" w:pos="454"/>
-              </w:tabs>
-              <w:jc w:val="both"/>
-              <w:rPr>
-                <w:rFonts w:eastAsiaTheme="majorEastAsia"/>
-                <w:color w:val="767171" w:themeColor="background2" w:themeShade="80"/>
-                <w:sz w:val="24"/>
-                <w:szCs w:val="24"/>
-              </w:rPr>
-            </w:pPr>
-          </w:p>
-          <w:p>
-            <w:pPr>
-              <w:tabs>
-                <w:tab w:val="left" w:pos="454"/>
-              </w:tabs>
-              <w:ind w:left="171"/>
-              <w:jc w:val="both"/>
-              <w:rPr>
-                <w:rFonts w:eastAsiaTheme="majorEastAsia"/>
-                <w:color w:val="767171" w:themeColor="background2" w:themeShade="80"/>
-                <w:sz w:val="24"/>
-                <w:szCs w:val="24"/>
-              </w:rPr>
-            </w:pPr>
-          </w:p>
-          <w:p>
-            <w:pPr>
-              <w:jc w:val="both"/>
-              <w:rPr>
-                <w:rFonts w:eastAsiaTheme="majorEastAsia"/>
-                <w:color w:val="767171" w:themeColor="background2" w:themeShade="80"/>
-                <w:sz w:val="24"/>
-                <w:szCs w:val="24"/>
-              </w:rPr>
-            </w:pPr>
-          </w:p>
-          <w:p>
-            <w:pPr>
-              <w:jc w:val="both"/>
-              <w:rPr>
-                <w:rFonts w:ascii="Calibri" w:hAnsi="Calibri"/>
-                <w:b/>
-                <w:bCs/>
-              </w:rPr>
-            </w:pPr>
-          </w:p>
-          <w:p>
-            <w:pPr>
-              <w:jc w:val="both"/>
-              <w:rPr>
-                <w:rFonts w:ascii="Calibri" w:hAnsi="Calibri"/>
-                <w:b/>
-                <w:bCs/>
-              </w:rPr>
-            </w:pPr>
-          </w:p>
-          <w:p>
-            <w:pPr>
-              <w:jc w:val="both"/>
-              <w:rPr>
-                <w:rFonts w:ascii="Calibri" w:hAnsi="Calibri"/>
-                <w:b/>
-                <w:bCs/>
-              </w:rPr>
-            </w:pPr>
-          </w:p>
-          <w:p>
-            <w:pPr>
-              <w:jc w:val="both"/>
-              <w:rPr>
-                <w:rFonts w:ascii="Calibri" w:hAnsi="Calibri"/>
-                <w:b/>
-                <w:bCs/>
-              </w:rPr>
-            </w:pPr>
-          </w:p>
-          <w:p>
-            <w:pPr>
-              <w:jc w:val="both"/>
-              <w:rPr>
-                <w:rFonts w:ascii="Calibri" w:hAnsi="Calibri"/>
-                <w:b/>
-                <w:bCs/>
-              </w:rPr>
-            </w:pPr>
-          </w:p>
-          <w:p>
-            <w:pPr>
-              <w:jc w:val="both"/>
-              <w:rPr>
-                <w:rFonts w:ascii="Calibri" w:hAnsi="Calibri"/>
-                <w:b/>
-                <w:bCs/>
-              </w:rPr>
-            </w:pPr>
-          </w:p>
-          <w:p>
-            <w:pPr>
               <w:jc w:val="both"/>
               <w:rPr>
                 <w:rFonts w:ascii="Calibri" w:hAnsi="Calibri"/>
@@ -1012,78 +1042,6 @@
     <w:p/>
     <w:p/>
     <w:p/>
-    <w:p>
-      <w:pPr>
-        <w:spacing w:after="0" w:line="360" w:lineRule="auto"/>
-        <w:jc w:val="both"/>
-        <w:rPr>
-          <w:b/>
-          <w:bCs/>
-          <w:sz w:val="24"/>
-          <w:szCs w:val="24"/>
-        </w:rPr>
-      </w:pPr>
-    </w:p>
-    <w:p>
-      <w:pPr>
-        <w:spacing w:after="0" w:line="360" w:lineRule="auto"/>
-        <w:jc w:val="both"/>
-        <w:rPr>
-          <w:b/>
-          <w:bCs/>
-          <w:sz w:val="24"/>
-          <w:szCs w:val="24"/>
-        </w:rPr>
-      </w:pPr>
-    </w:p>
-    <w:p>
-      <w:pPr>
-        <w:spacing w:after="0" w:line="360" w:lineRule="auto"/>
-        <w:jc w:val="both"/>
-        <w:rPr>
-          <w:b/>
-          <w:bCs/>
-          <w:sz w:val="24"/>
-          <w:szCs w:val="24"/>
-        </w:rPr>
-      </w:pPr>
-    </w:p>
-    <w:p>
-      <w:pPr>
-        <w:spacing w:after="0" w:line="360" w:lineRule="auto"/>
-        <w:jc w:val="both"/>
-        <w:rPr>
-          <w:b/>
-          <w:bCs/>
-          <w:sz w:val="24"/>
-          <w:szCs w:val="24"/>
-        </w:rPr>
-      </w:pPr>
-    </w:p>
-    <w:p>
-      <w:pPr>
-        <w:spacing w:after="0" w:line="360" w:lineRule="auto"/>
-        <w:jc w:val="both"/>
-        <w:rPr>
-          <w:b/>
-          <w:bCs/>
-          <w:sz w:val="24"/>
-          <w:szCs w:val="24"/>
-        </w:rPr>
-      </w:pPr>
-    </w:p>
-    <w:p>
-      <w:pPr>
-        <w:spacing w:after="0" w:line="360" w:lineRule="auto"/>
-        <w:jc w:val="both"/>
-        <w:rPr>
-          <w:b/>
-          <w:bCs/>
-          <w:sz w:val="24"/>
-          <w:szCs w:val="24"/>
-        </w:rPr>
-      </w:pPr>
-    </w:p>
     <w:p>
       <w:pPr>
         <w:spacing w:after="0" w:line="360" w:lineRule="auto"/>
@@ -1162,6 +1120,7 @@
                 <w:sz w:val="24"/>
                 <w:szCs w:val="24"/>
               </w:rPr>
+              <w:lastRenderedPageBreak/>
               <w:t>3. A partir de las respuestas anteriores y el perfil de egreso de tu carrera (competencias), responde las siguientes preguntas:</w:t>
             </w:r>
           </w:p>
@@ -1237,7 +1196,27 @@
               <w:jc w:val="both"/>
               <w:rPr>
                 <w:rFonts w:eastAsiaTheme="majorEastAsia"/>
-                <w:color w:val="767171" w:themeColor="background2" w:themeShade="80"/>
+                <w:sz w:val="24"/>
+                <w:szCs w:val="24"/>
+              </w:rPr>
+            </w:pPr>
+            <w:r>
+              <w:rPr>
+                <w:rFonts w:eastAsiaTheme="majorEastAsia"/>
+                <w:sz w:val="24"/>
+                <w:szCs w:val="24"/>
+              </w:rPr>
+              <w:t>Mis principales intereses profesionales están orientados al área de datos y la analítica aplicada a la toma de decisiones empresariales. Me motiva trabajar con bases de datos, procesos de integración y ETL, así como en el diseño de soluciones que permitan transformar los datos en información útil para el negocio.</w:t>
+            </w:r>
+          </w:p>
+          <w:p>
+            <w:pPr>
+              <w:tabs>
+                <w:tab w:val="left" w:pos="454"/>
+              </w:tabs>
+              <w:jc w:val="both"/>
+              <w:rPr>
+                <w:rFonts w:eastAsiaTheme="majorEastAsia"/>
                 <w:sz w:val="24"/>
                 <w:szCs w:val="24"/>
               </w:rPr>
@@ -1256,34 +1235,50 @@
                 <w:szCs w:val="24"/>
               </w:rPr>
             </w:pPr>
-          </w:p>
-          <w:p>
-            <w:pPr>
-              <w:tabs>
-                <w:tab w:val="left" w:pos="454"/>
-              </w:tabs>
-              <w:jc w:val="both"/>
-              <w:rPr>
-                <w:rFonts w:eastAsiaTheme="majorEastAsia"/>
-                <w:color w:val="767171" w:themeColor="background2" w:themeShade="80"/>
-                <w:sz w:val="24"/>
-                <w:szCs w:val="24"/>
-              </w:rPr>
-            </w:pPr>
-          </w:p>
-          <w:p>
-            <w:pPr>
-              <w:tabs>
-                <w:tab w:val="left" w:pos="454"/>
-              </w:tabs>
-              <w:jc w:val="both"/>
-              <w:rPr>
-                <w:rFonts w:eastAsiaTheme="majorEastAsia"/>
-                <w:color w:val="767171" w:themeColor="background2" w:themeShade="80"/>
-                <w:sz w:val="24"/>
-                <w:szCs w:val="24"/>
-              </w:rPr>
-            </w:pPr>
+            <w:r>
+              <w:rPr>
+                <w:rFonts w:eastAsiaTheme="majorEastAsia"/>
+                <w:sz w:val="24"/>
+                <w:szCs w:val="24"/>
+              </w:rPr>
+              <w:t xml:space="preserve">Disfruto especialmente del análisis de información, la construcción de </w:t>
+            </w:r>
+            <w:proofErr w:type="spellStart"/>
+            <w:r>
+              <w:rPr>
+                <w:rFonts w:eastAsiaTheme="majorEastAsia"/>
+                <w:sz w:val="24"/>
+                <w:szCs w:val="24"/>
+              </w:rPr>
+              <w:t>dashboards</w:t>
+            </w:r>
+            <w:proofErr w:type="spellEnd"/>
+            <w:r>
+              <w:rPr>
+                <w:rFonts w:eastAsiaTheme="majorEastAsia"/>
+                <w:sz w:val="24"/>
+                <w:szCs w:val="24"/>
+              </w:rPr>
+              <w:t xml:space="preserve">, el desarrollo de modelos de negocio y la definición de indicadores clave de gestión (KPI), incluyendo métricas financieras y operacionales, utilizando herramientas como </w:t>
+            </w:r>
+            <w:proofErr w:type="spellStart"/>
+            <w:r>
+              <w:rPr>
+                <w:rFonts w:eastAsiaTheme="majorEastAsia"/>
+                <w:sz w:val="24"/>
+                <w:szCs w:val="24"/>
+              </w:rPr>
+              <w:t>Power</w:t>
+            </w:r>
+            <w:proofErr w:type="spellEnd"/>
+            <w:r>
+              <w:rPr>
+                <w:rFonts w:eastAsiaTheme="majorEastAsia"/>
+                <w:sz w:val="24"/>
+                <w:szCs w:val="24"/>
+              </w:rPr>
+              <w:t xml:space="preserve"> BI. Dentro de las áreas de desempeño, me interesa particularmente el ámbito de la inteligencia de negocios (BI) y la analítica empresarial, ya que permiten generar valor tangible al apoyar la estrategia y la eficiencia de las organizaciones.</w:t>
+            </w:r>
           </w:p>
           <w:p>
             <w:pPr>
@@ -1363,11 +1358,54 @@
               <w:jc w:val="both"/>
               <w:rPr>
                 <w:rFonts w:eastAsiaTheme="majorEastAsia"/>
-                <w:color w:val="767171" w:themeColor="background2" w:themeShade="80"/>
                 <w:sz w:val="24"/>
                 <w:szCs w:val="24"/>
               </w:rPr>
             </w:pPr>
+            <w:r>
+              <w:rPr>
+                <w:rFonts w:eastAsiaTheme="majorEastAsia"/>
+                <w:sz w:val="24"/>
+                <w:szCs w:val="24"/>
+              </w:rPr>
+              <w:t xml:space="preserve">Las principales competencias que se relacionan con mis intereses profesionales son aquellas vinculadas al manejo de bases de datos, integración de sistemas, procesos ETL, análisis de información y diseño de soluciones empresariales. También destaco las competencias relacionadas con la construcción de </w:t>
+            </w:r>
+            <w:proofErr w:type="spellStart"/>
+            <w:r>
+              <w:rPr>
+                <w:rFonts w:eastAsiaTheme="majorEastAsia"/>
+                <w:sz w:val="24"/>
+                <w:szCs w:val="24"/>
+              </w:rPr>
+              <w:t>dashboards</w:t>
+            </w:r>
+            <w:proofErr w:type="spellEnd"/>
+            <w:r>
+              <w:rPr>
+                <w:rFonts w:eastAsiaTheme="majorEastAsia"/>
+                <w:sz w:val="24"/>
+                <w:szCs w:val="24"/>
+              </w:rPr>
+              <w:t xml:space="preserve">, la definición de KPI y la interpretación de indicadores financieros mediante herramientas como </w:t>
+            </w:r>
+            <w:proofErr w:type="spellStart"/>
+            <w:r>
+              <w:rPr>
+                <w:rFonts w:eastAsiaTheme="majorEastAsia"/>
+                <w:sz w:val="24"/>
+                <w:szCs w:val="24"/>
+              </w:rPr>
+              <w:t>Power</w:t>
+            </w:r>
+            <w:proofErr w:type="spellEnd"/>
+            <w:r>
+              <w:rPr>
+                <w:rFonts w:eastAsiaTheme="majorEastAsia"/>
+                <w:sz w:val="24"/>
+                <w:szCs w:val="24"/>
+              </w:rPr>
+              <w:t xml:space="preserve"> BI, ya que son las que más disfruto y donde siento mayor seguridad. </w:t>
+            </w:r>
           </w:p>
           <w:p>
             <w:pPr>
@@ -1382,48 +1420,32 @@
                 <w:szCs w:val="24"/>
               </w:rPr>
             </w:pPr>
-          </w:p>
-          <w:p>
-            <w:pPr>
-              <w:tabs>
-                <w:tab w:val="left" w:pos="454"/>
-              </w:tabs>
-              <w:jc w:val="both"/>
-              <w:rPr>
-                <w:rFonts w:eastAsiaTheme="majorEastAsia"/>
-                <w:color w:val="767171" w:themeColor="background2" w:themeShade="80"/>
-                <w:sz w:val="24"/>
-                <w:szCs w:val="24"/>
-              </w:rPr>
-            </w:pPr>
-          </w:p>
-          <w:p>
-            <w:pPr>
-              <w:tabs>
-                <w:tab w:val="left" w:pos="454"/>
-              </w:tabs>
-              <w:jc w:val="both"/>
-              <w:rPr>
-                <w:rFonts w:eastAsiaTheme="majorEastAsia"/>
-                <w:color w:val="767171" w:themeColor="background2" w:themeShade="80"/>
-                <w:sz w:val="24"/>
-                <w:szCs w:val="24"/>
-              </w:rPr>
-            </w:pPr>
-          </w:p>
-          <w:p>
-            <w:pPr>
-              <w:tabs>
-                <w:tab w:val="left" w:pos="454"/>
-              </w:tabs>
-              <w:jc w:val="both"/>
-              <w:rPr>
-                <w:rFonts w:eastAsiaTheme="majorEastAsia"/>
-                <w:color w:val="767171" w:themeColor="background2" w:themeShade="80"/>
-                <w:sz w:val="24"/>
-                <w:szCs w:val="24"/>
-              </w:rPr>
-            </w:pPr>
+            <w:r>
+              <w:rPr>
+                <w:rFonts w:eastAsiaTheme="majorEastAsia"/>
+                <w:sz w:val="24"/>
+                <w:szCs w:val="24"/>
+              </w:rPr>
+              <w:t xml:space="preserve">No obstante, considero importante fortalecer mis competencias en el diseño y la implementación de soluciones </w:t>
+            </w:r>
+            <w:proofErr w:type="spellStart"/>
+            <w:r>
+              <w:rPr>
+                <w:rFonts w:eastAsiaTheme="majorEastAsia"/>
+                <w:sz w:val="24"/>
+                <w:szCs w:val="24"/>
+              </w:rPr>
+              <w:t>cloud</w:t>
+            </w:r>
+            <w:proofErr w:type="spellEnd"/>
+            <w:r>
+              <w:rPr>
+                <w:rFonts w:eastAsiaTheme="majorEastAsia"/>
+                <w:sz w:val="24"/>
+                <w:szCs w:val="24"/>
+              </w:rPr>
+              <w:t xml:space="preserve"> orientadas a Big Data, ya que representan un complemento estratégico para ampliar el alcance de la analítica empresarial y aprovechar al máximo el potencial de los datos en entornos modernos y escalables.</w:t>
+            </w:r>
           </w:p>
           <w:p>
             <w:pPr>
@@ -1503,11 +1525,36 @@
               <w:jc w:val="both"/>
               <w:rPr>
                 <w:rFonts w:eastAsiaTheme="majorEastAsia"/>
-                <w:color w:val="767171" w:themeColor="background2" w:themeShade="80"/>
                 <w:sz w:val="24"/>
                 <w:szCs w:val="24"/>
               </w:rPr>
             </w:pPr>
+            <w:r>
+              <w:rPr>
+                <w:rFonts w:eastAsiaTheme="majorEastAsia"/>
+                <w:sz w:val="24"/>
+                <w:szCs w:val="24"/>
+              </w:rPr>
+              <w:t xml:space="preserve">En un horizonte de cinco años me gustaría desempeñarme como diseñador de soluciones </w:t>
+            </w:r>
+            <w:proofErr w:type="spellStart"/>
+            <w:r>
+              <w:rPr>
+                <w:rFonts w:eastAsiaTheme="majorEastAsia"/>
+                <w:sz w:val="24"/>
+                <w:szCs w:val="24"/>
+              </w:rPr>
+              <w:t>cloud</w:t>
+            </w:r>
+            <w:proofErr w:type="spellEnd"/>
+            <w:r>
+              <w:rPr>
+                <w:rFonts w:eastAsiaTheme="majorEastAsia"/>
+                <w:sz w:val="24"/>
+                <w:szCs w:val="24"/>
+              </w:rPr>
+              <w:t xml:space="preserve">, capaz de crear arquitecturas escalables y sostenibles en el tiempo, que aporten valor real a las organizaciones. Mi interés es combinar esta experiencia con la analítica de datos y el control de gestión de recursos de TI, de manera que no solo se construyan infraestructuras eficientes y seguras, sino que además se pueda extraer información estratégica para la toma de decisiones. </w:t>
+            </w:r>
           </w:p>
           <w:p>
             <w:pPr>
@@ -1517,214 +1564,29 @@
               <w:jc w:val="both"/>
               <w:rPr>
                 <w:rFonts w:eastAsiaTheme="majorEastAsia"/>
-                <w:color w:val="767171" w:themeColor="background2" w:themeShade="80"/>
                 <w:sz w:val="24"/>
                 <w:szCs w:val="24"/>
               </w:rPr>
             </w:pPr>
-          </w:p>
-          <w:p>
-            <w:pPr>
-              <w:jc w:val="both"/>
-              <w:rPr>
-                <w:rFonts w:ascii="Calibri" w:hAnsi="Calibri"/>
-                <w:b/>
-                <w:bCs/>
-                <w:color w:val="1F4E79" w:themeColor="accent1" w:themeShade="80"/>
-              </w:rPr>
-            </w:pPr>
-          </w:p>
-          <w:p>
-            <w:pPr>
-              <w:jc w:val="both"/>
-              <w:rPr>
-                <w:rFonts w:ascii="Calibri" w:hAnsi="Calibri"/>
-                <w:b/>
-                <w:bCs/>
-                <w:color w:val="1F4E79" w:themeColor="accent1" w:themeShade="80"/>
-              </w:rPr>
-            </w:pPr>
-          </w:p>
-          <w:p>
-            <w:pPr>
-              <w:jc w:val="both"/>
-              <w:rPr>
-                <w:rFonts w:ascii="Calibri" w:hAnsi="Calibri"/>
-                <w:b/>
-                <w:bCs/>
-                <w:color w:val="1F4E79" w:themeColor="accent1" w:themeShade="80"/>
-              </w:rPr>
-            </w:pPr>
-          </w:p>
-          <w:p>
-            <w:pPr>
-              <w:jc w:val="both"/>
-              <w:rPr>
-                <w:rFonts w:ascii="Calibri" w:hAnsi="Calibri"/>
-                <w:b/>
-                <w:bCs/>
-                <w:color w:val="1F4E79" w:themeColor="accent1" w:themeShade="80"/>
-              </w:rPr>
-            </w:pPr>
-          </w:p>
-          <w:p>
-            <w:pPr>
-              <w:jc w:val="both"/>
-              <w:rPr>
-                <w:rFonts w:ascii="Calibri" w:hAnsi="Calibri"/>
-                <w:b/>
-                <w:bCs/>
-                <w:color w:val="1F4E79" w:themeColor="accent1" w:themeShade="80"/>
-              </w:rPr>
-            </w:pPr>
-          </w:p>
-          <w:p>
-            <w:pPr>
-              <w:jc w:val="both"/>
-              <w:rPr>
-                <w:rFonts w:ascii="Calibri" w:hAnsi="Calibri"/>
-                <w:b/>
-                <w:bCs/>
-                <w:color w:val="1F4E79" w:themeColor="accent1" w:themeShade="80"/>
-              </w:rPr>
-            </w:pPr>
-          </w:p>
-          <w:p>
-            <w:pPr>
-              <w:jc w:val="both"/>
-              <w:rPr>
-                <w:rFonts w:ascii="Calibri" w:hAnsi="Calibri"/>
-                <w:b/>
-                <w:bCs/>
-                <w:color w:val="1F4E79" w:themeColor="accent1" w:themeShade="80"/>
-              </w:rPr>
-            </w:pPr>
-          </w:p>
-          <w:p>
-            <w:pPr>
-              <w:jc w:val="both"/>
-              <w:rPr>
-                <w:rFonts w:ascii="Calibri" w:hAnsi="Calibri"/>
-                <w:b/>
-                <w:bCs/>
-                <w:color w:val="1F4E79" w:themeColor="accent1" w:themeShade="80"/>
-              </w:rPr>
-            </w:pPr>
-          </w:p>
-          <w:p>
-            <w:pPr>
-              <w:jc w:val="both"/>
-              <w:rPr>
-                <w:rFonts w:ascii="Calibri" w:hAnsi="Calibri"/>
-                <w:b/>
-                <w:bCs/>
-                <w:color w:val="1F4E79" w:themeColor="accent1" w:themeShade="80"/>
-              </w:rPr>
-            </w:pPr>
-          </w:p>
-          <w:p>
-            <w:pPr>
-              <w:jc w:val="both"/>
-              <w:rPr>
-                <w:rFonts w:ascii="Calibri" w:hAnsi="Calibri"/>
-                <w:b/>
-                <w:bCs/>
-                <w:color w:val="1F4E79" w:themeColor="accent1" w:themeShade="80"/>
-              </w:rPr>
-            </w:pPr>
+            <w:r>
+              <w:rPr>
+                <w:rFonts w:eastAsiaTheme="majorEastAsia"/>
+                <w:sz w:val="24"/>
+                <w:szCs w:val="24"/>
+              </w:rPr>
+              <w:t>Me gustaría desempeñarme en</w:t>
+            </w:r>
+            <w:r>
+              <w:rPr>
+                <w:rFonts w:eastAsiaTheme="majorEastAsia"/>
+                <w:sz w:val="24"/>
+                <w:szCs w:val="24"/>
+              </w:rPr>
+              <w:t xml:space="preserve"> un escenario laboral donde pueda liderar proyectos que integren tecnología, análisis y gestión, aportando tanto en la optimización de procesos como en la generación de nuevas oportunidades de negocio basadas en el uso inteligente de los datos.</w:t>
+            </w:r>
           </w:p>
         </w:tc>
       </w:tr>
-    </w:tbl>
-    <w:p>
-      <w:pPr>
-        <w:spacing w:after="0" w:line="360" w:lineRule="auto"/>
-        <w:jc w:val="both"/>
-        <w:rPr>
-          <w:color w:val="595959" w:themeColor="text1" w:themeTint="A6"/>
-          <w:sz w:val="24"/>
-          <w:szCs w:val="24"/>
-          <w:lang w:eastAsia="ja-JP"/>
-        </w:rPr>
-      </w:pPr>
-    </w:p>
-    <w:p>
-      <w:pPr>
-        <w:spacing w:after="0" w:line="360" w:lineRule="auto"/>
-        <w:jc w:val="both"/>
-        <w:rPr>
-          <w:b/>
-          <w:bCs/>
-          <w:sz w:val="24"/>
-          <w:szCs w:val="24"/>
-        </w:rPr>
-      </w:pPr>
-    </w:p>
-    <w:p>
-      <w:pPr>
-        <w:spacing w:after="0" w:line="360" w:lineRule="auto"/>
-        <w:jc w:val="both"/>
-        <w:rPr>
-          <w:b/>
-          <w:bCs/>
-          <w:sz w:val="24"/>
-          <w:szCs w:val="24"/>
-        </w:rPr>
-      </w:pPr>
-    </w:p>
-    <w:p>
-      <w:pPr>
-        <w:spacing w:after="0" w:line="360" w:lineRule="auto"/>
-        <w:jc w:val="both"/>
-        <w:rPr>
-          <w:b/>
-          <w:bCs/>
-          <w:sz w:val="24"/>
-          <w:szCs w:val="24"/>
-        </w:rPr>
-      </w:pPr>
-    </w:p>
-    <w:p>
-      <w:pPr>
-        <w:spacing w:after="0" w:line="360" w:lineRule="auto"/>
-        <w:jc w:val="both"/>
-        <w:rPr>
-          <w:b/>
-          <w:bCs/>
-          <w:sz w:val="24"/>
-          <w:szCs w:val="24"/>
-        </w:rPr>
-      </w:pPr>
-    </w:p>
-    <w:p>
-      <w:pPr>
-        <w:spacing w:after="0" w:line="360" w:lineRule="auto"/>
-        <w:jc w:val="both"/>
-        <w:rPr>
-          <w:b/>
-          <w:bCs/>
-          <w:sz w:val="24"/>
-          <w:szCs w:val="24"/>
-        </w:rPr>
-      </w:pPr>
-    </w:p>
-    <w:tbl>
-      <w:tblPr>
-        <w:tblStyle w:val="Tablaconcuadrcula"/>
-        <w:tblW w:w="0" w:type="auto"/>
-        <w:tblBorders>
-          <w:top w:val="single" w:sz="4" w:space="0" w:color="BFBFBF" w:themeColor="background1" w:themeShade="BF"/>
-          <w:left w:val="single" w:sz="4" w:space="0" w:color="BFBFBF" w:themeColor="background1" w:themeShade="BF"/>
-          <w:bottom w:val="single" w:sz="4" w:space="0" w:color="BFBFBF" w:themeColor="background1" w:themeShade="BF"/>
-          <w:right w:val="single" w:sz="4" w:space="0" w:color="BFBFBF" w:themeColor="background1" w:themeShade="BF"/>
-          <w:insideH w:val="single" w:sz="4" w:space="0" w:color="BFBFBF" w:themeColor="background1" w:themeShade="BF"/>
-          <w:insideV w:val="single" w:sz="4" w:space="0" w:color="BFBFBF" w:themeColor="background1" w:themeShade="BF"/>
-        </w:tblBorders>
-        <w:tblLook w:val="04A0" w:firstRow="1" w:lastRow="0" w:firstColumn="1" w:lastColumn="0" w:noHBand="0" w:noVBand="1"/>
-      </w:tblPr>
-      <w:tblGrid>
-        <w:gridCol w:w="10076"/>
-      </w:tblGrid>
       <w:tr>
         <w:trPr>
           <w:trHeight w:val="440"/>
@@ -1743,14 +1605,13 @@
                 <w:szCs w:val="20"/>
               </w:rPr>
             </w:pPr>
-            <w:bookmarkStart w:id="0" w:name="_GoBack"/>
-            <w:bookmarkEnd w:id="0"/>
             <w:r>
               <w:rPr>
                 <w:rFonts w:eastAsiaTheme="majorEastAsia"/>
                 <w:sz w:val="24"/>
                 <w:szCs w:val="24"/>
               </w:rPr>
+              <w:lastRenderedPageBreak/>
               <w:t xml:space="preserve">4. Finalmente, piensa en el proyecto que desarrollarás en APT y responde a las siguientes preguntas: </w:t>
             </w:r>
           </w:p>
@@ -1826,78 +1687,18 @@
               <w:jc w:val="both"/>
               <w:rPr>
                 <w:rFonts w:eastAsiaTheme="majorEastAsia"/>
-                <w:color w:val="767171" w:themeColor="background2" w:themeShade="80"/>
                 <w:sz w:val="24"/>
                 <w:szCs w:val="24"/>
               </w:rPr>
             </w:pPr>
-          </w:p>
-          <w:p>
-            <w:pPr>
-              <w:tabs>
-                <w:tab w:val="left" w:pos="454"/>
-              </w:tabs>
-              <w:jc w:val="both"/>
-              <w:rPr>
-                <w:rFonts w:eastAsiaTheme="majorEastAsia"/>
-                <w:color w:val="767171" w:themeColor="background2" w:themeShade="80"/>
-                <w:sz w:val="24"/>
-                <w:szCs w:val="24"/>
-              </w:rPr>
-            </w:pPr>
-          </w:p>
-          <w:p>
-            <w:pPr>
-              <w:tabs>
-                <w:tab w:val="left" w:pos="454"/>
-              </w:tabs>
-              <w:jc w:val="both"/>
-              <w:rPr>
-                <w:rFonts w:eastAsiaTheme="majorEastAsia"/>
-                <w:color w:val="767171" w:themeColor="background2" w:themeShade="80"/>
-                <w:sz w:val="24"/>
-                <w:szCs w:val="24"/>
-              </w:rPr>
-            </w:pPr>
-          </w:p>
-          <w:p>
-            <w:pPr>
-              <w:tabs>
-                <w:tab w:val="left" w:pos="454"/>
-              </w:tabs>
-              <w:jc w:val="both"/>
-              <w:rPr>
-                <w:rFonts w:eastAsiaTheme="majorEastAsia"/>
-                <w:sz w:val="24"/>
-                <w:szCs w:val="24"/>
-              </w:rPr>
-            </w:pPr>
-          </w:p>
-          <w:p>
-            <w:pPr>
-              <w:tabs>
-                <w:tab w:val="left" w:pos="454"/>
-              </w:tabs>
-              <w:jc w:val="both"/>
-              <w:rPr>
-                <w:rFonts w:eastAsiaTheme="majorEastAsia"/>
-                <w:sz w:val="24"/>
-                <w:szCs w:val="24"/>
-              </w:rPr>
-            </w:pPr>
-          </w:p>
-          <w:p>
-            <w:pPr>
-              <w:tabs>
-                <w:tab w:val="left" w:pos="454"/>
-              </w:tabs>
-              <w:jc w:val="both"/>
-              <w:rPr>
-                <w:rFonts w:eastAsiaTheme="majorEastAsia"/>
-                <w:sz w:val="24"/>
-                <w:szCs w:val="24"/>
-              </w:rPr>
-            </w:pPr>
+            <w:r>
+              <w:rPr>
+                <w:rFonts w:eastAsiaTheme="majorEastAsia"/>
+                <w:sz w:val="24"/>
+                <w:szCs w:val="24"/>
+              </w:rPr>
+              <w:t>Uno de los proyectos APT que diseñé anteriormente estaba orientado a mejorar la comunicación entre las comunidades de edificios y sus respectivas administraciones. Actualmente, este concepto sigue vigente en mi proyección profesional, pero con un ajuste en el enfoque: el nuevo proyecto considera su aplicación en comunidades de viviendas sociales, lo que amplía el alcance y lo encasilla en un mercado objetivo más específico. La idea es apoyarse en entidades municipales para fortalecer la implementación y, al mismo tiempo, potenciar la aplicación bajo un enfoque de los principios CPTED (Prevención del Delito mediante el Diseño Ambiental), integrando tecnología, seguridad y cohesión social para generar un impacto positivo en estas comunidades.</w:t>
+            </w:r>
           </w:p>
           <w:p>
             <w:pPr>
@@ -2037,132 +1838,6 @@
               </w:rPr>
               <w:t xml:space="preserve">¿En qué contexto se debería situar este Proyecto APT?  </w:t>
             </w:r>
-          </w:p>
-          <w:p>
-            <w:pPr>
-              <w:tabs>
-                <w:tab w:val="left" w:pos="1021"/>
-              </w:tabs>
-              <w:ind w:firstLine="142"/>
-              <w:jc w:val="both"/>
-              <w:rPr>
-                <w:rFonts w:ascii="Calibri" w:hAnsi="Calibri"/>
-                <w:b/>
-                <w:bCs/>
-                <w:color w:val="1F4E79" w:themeColor="accent1" w:themeShade="80"/>
-              </w:rPr>
-            </w:pPr>
-          </w:p>
-          <w:p>
-            <w:pPr>
-              <w:jc w:val="both"/>
-              <w:rPr>
-                <w:rFonts w:ascii="Calibri" w:hAnsi="Calibri"/>
-                <w:b/>
-                <w:bCs/>
-                <w:color w:val="1F4E79" w:themeColor="accent1" w:themeShade="80"/>
-              </w:rPr>
-            </w:pPr>
-          </w:p>
-          <w:p>
-            <w:pPr>
-              <w:jc w:val="both"/>
-              <w:rPr>
-                <w:rFonts w:ascii="Calibri" w:hAnsi="Calibri"/>
-                <w:b/>
-                <w:bCs/>
-              </w:rPr>
-            </w:pPr>
-          </w:p>
-          <w:p>
-            <w:pPr>
-              <w:jc w:val="both"/>
-              <w:rPr>
-                <w:rFonts w:ascii="Calibri" w:hAnsi="Calibri"/>
-                <w:b/>
-                <w:bCs/>
-              </w:rPr>
-            </w:pPr>
-          </w:p>
-          <w:p>
-            <w:pPr>
-              <w:jc w:val="both"/>
-              <w:rPr>
-                <w:rFonts w:ascii="Calibri" w:hAnsi="Calibri"/>
-                <w:b/>
-                <w:bCs/>
-              </w:rPr>
-            </w:pPr>
-          </w:p>
-          <w:p>
-            <w:pPr>
-              <w:jc w:val="both"/>
-              <w:rPr>
-                <w:rFonts w:ascii="Calibri" w:hAnsi="Calibri"/>
-                <w:b/>
-                <w:bCs/>
-              </w:rPr>
-            </w:pPr>
-          </w:p>
-          <w:p>
-            <w:pPr>
-              <w:jc w:val="both"/>
-              <w:rPr>
-                <w:rFonts w:ascii="Calibri" w:hAnsi="Calibri"/>
-                <w:b/>
-                <w:bCs/>
-              </w:rPr>
-            </w:pPr>
-          </w:p>
-          <w:p>
-            <w:pPr>
-              <w:jc w:val="both"/>
-              <w:rPr>
-                <w:rFonts w:ascii="Calibri" w:hAnsi="Calibri"/>
-                <w:b/>
-                <w:bCs/>
-              </w:rPr>
-            </w:pPr>
-          </w:p>
-          <w:p>
-            <w:pPr>
-              <w:jc w:val="both"/>
-              <w:rPr>
-                <w:rFonts w:ascii="Calibri" w:hAnsi="Calibri"/>
-                <w:b/>
-                <w:bCs/>
-              </w:rPr>
-            </w:pPr>
-          </w:p>
-          <w:p>
-            <w:pPr>
-              <w:jc w:val="both"/>
-              <w:rPr>
-                <w:rFonts w:ascii="Calibri" w:hAnsi="Calibri"/>
-                <w:b/>
-                <w:bCs/>
-              </w:rPr>
-            </w:pPr>
-          </w:p>
-          <w:p>
-            <w:pPr>
-              <w:jc w:val="both"/>
-              <w:rPr>
-                <w:rFonts w:ascii="Calibri" w:hAnsi="Calibri"/>
-                <w:b/>
-                <w:bCs/>
-              </w:rPr>
-            </w:pPr>
-          </w:p>
-          <w:p>
-            <w:pPr>
-              <w:jc w:val="both"/>
-              <w:rPr>
-                <w:rFonts w:ascii="Calibri" w:hAnsi="Calibri"/>
-                <w:b/>
-                <w:bCs/>
-              </w:rPr>
-            </w:pPr>
           </w:p>
           <w:p>
             <w:pPr>
@@ -2213,7 +1888,7 @@
 </file>
 
 <file path=word/endnotes.xml><?xml version="1.0" encoding="utf-8"?>
-<w:endnotes xmlns:wpc="http://schemas.microsoft.com/office/word/2010/wordprocessingCanvas" xmlns:cx="http://schemas.microsoft.com/office/drawing/2014/chartex" xmlns:mc="http://schemas.openxmlformats.org/markup-compatibility/2006" xmlns:o="urn:schemas-microsoft-com:office:office" xmlns:r="http://schemas.openxmlformats.org/officeDocument/2006/relationships" xmlns:m="http://schemas.openxmlformats.org/officeDocument/2006/math" xmlns:v="urn:schemas-microsoft-com:vml" xmlns:wp14="http://schemas.microsoft.com/office/word/2010/wordprocessingDrawing" xmlns:wp="http://schemas.openxmlformats.org/drawingml/2006/wordprocessingDrawing" xmlns:w10="urn:schemas-microsoft-com:office:word" xmlns:w="http://schemas.openxmlformats.org/wordprocessingml/2006/main" xmlns:w14="http://schemas.microsoft.com/office/word/2010/wordml" xmlns:w15="http://schemas.microsoft.com/office/word/2012/wordml" xmlns:w16se="http://schemas.microsoft.com/office/word/2015/wordml/symex" xmlns:wpg="http://schemas.microsoft.com/office/word/2010/wordprocessingGroup" xmlns:wpi="http://schemas.microsoft.com/office/word/2010/wordprocessingInk" xmlns:wne="http://schemas.microsoft.com/office/word/2006/wordml" xmlns:wps="http://schemas.microsoft.com/office/word/2010/wordprocessingShape" mc:Ignorable="w14 w15 w16se wp14">
+<w:endnotes xmlns:wpc="http://schemas.microsoft.com/office/word/2010/wordprocessingCanvas" xmlns:cx="http://schemas.microsoft.com/office/drawing/2014/chartex" xmlns:cx1="http://schemas.microsoft.com/office/drawing/2015/9/8/chartex" xmlns:cx2="http://schemas.microsoft.com/office/drawing/2015/10/21/chartex" xmlns:cx3="http://schemas.microsoft.com/office/drawing/2016/5/9/chartex" xmlns:cx4="http://schemas.microsoft.com/office/drawing/2016/5/10/chartex" xmlns:cx5="http://schemas.microsoft.com/office/drawing/2016/5/11/chartex" xmlns:cx6="http://schemas.microsoft.com/office/drawing/2016/5/12/chartex" xmlns:cx7="http://schemas.microsoft.com/office/drawing/2016/5/13/chartex" xmlns:cx8="http://schemas.microsoft.com/office/drawing/2016/5/14/chartex" xmlns:mc="http://schemas.openxmlformats.org/markup-compatibility/2006" xmlns:aink="http://schemas.microsoft.com/office/drawing/2016/ink" xmlns:am3d="http://schemas.microsoft.com/office/drawing/2017/model3d" xmlns:o="urn:schemas-microsoft-com:office:office" xmlns:oel="http://schemas.microsoft.com/office/2019/extlst" xmlns:r="http://schemas.openxmlformats.org/officeDocument/2006/relationships" xmlns:m="http://schemas.openxmlformats.org/officeDocument/2006/math" xmlns:v="urn:schemas-microsoft-com:vml" xmlns:wp14="http://schemas.microsoft.com/office/word/2010/wordprocessingDrawing" xmlns:wp="http://schemas.openxmlformats.org/drawingml/2006/wordprocessingDrawing" xmlns:w10="urn:schemas-microsoft-com:office:word" xmlns:w="http://schemas.openxmlformats.org/wordprocessingml/2006/main" xmlns:w14="http://schemas.microsoft.com/office/word/2010/wordml" xmlns:w15="http://schemas.microsoft.com/office/word/2012/wordml" xmlns:w16cex="http://schemas.microsoft.com/office/word/2018/wordml/cex" xmlns:w16cid="http://schemas.microsoft.com/office/word/2016/wordml/cid" xmlns:w16="http://schemas.microsoft.com/office/word/2018/wordml" xmlns:w16du="http://schemas.microsoft.com/office/word/2023/wordml/word16du" xmlns:w16sdtdh="http://schemas.microsoft.com/office/word/2020/wordml/sdtdatahash" xmlns:w16sdtfl="http://schemas.microsoft.com/office/word/2024/wordml/sdtformatlock" xmlns:w16se="http://schemas.microsoft.com/office/word/2015/wordml/symex" xmlns:wpg="http://schemas.microsoft.com/office/word/2010/wordprocessingGroup" xmlns:wpi="http://schemas.microsoft.com/office/word/2010/wordprocessingInk" xmlns:wne="http://schemas.microsoft.com/office/word/2006/wordml" xmlns:wps="http://schemas.microsoft.com/office/word/2010/wordprocessingShape" mc:Ignorable="w14 w15 w16se w16cid w16 w16cex w16sdtdh w16sdtfl w16du wp14">
   <w:endnote w:type="separator" w:id="-1">
     <w:p>
       <w:pPr>
@@ -2238,7 +1913,7 @@
 </file>
 
 <file path=word/footer1.xml><?xml version="1.0" encoding="utf-8"?>
-<w:ftr xmlns:wpc="http://schemas.microsoft.com/office/word/2010/wordprocessingCanvas" xmlns:cx="http://schemas.microsoft.com/office/drawing/2014/chartex" xmlns:mc="http://schemas.openxmlformats.org/markup-compatibility/2006" xmlns:o="urn:schemas-microsoft-com:office:office" xmlns:r="http://schemas.openxmlformats.org/officeDocument/2006/relationships" xmlns:m="http://schemas.openxmlformats.org/officeDocument/2006/math" xmlns:v="urn:schemas-microsoft-com:vml" xmlns:wp14="http://schemas.microsoft.com/office/word/2010/wordprocessingDrawing" xmlns:wp="http://schemas.openxmlformats.org/drawingml/2006/wordprocessingDrawing" xmlns:w10="urn:schemas-microsoft-com:office:word" xmlns:w="http://schemas.openxmlformats.org/wordprocessingml/2006/main" xmlns:w14="http://schemas.microsoft.com/office/word/2010/wordml" xmlns:w15="http://schemas.microsoft.com/office/word/2012/wordml" xmlns:w16se="http://schemas.microsoft.com/office/word/2015/wordml/symex" xmlns:wpg="http://schemas.microsoft.com/office/word/2010/wordprocessingGroup" xmlns:wpi="http://schemas.microsoft.com/office/word/2010/wordprocessingInk" xmlns:wne="http://schemas.microsoft.com/office/word/2006/wordml" xmlns:wps="http://schemas.microsoft.com/office/word/2010/wordprocessingShape" mc:Ignorable="w14 w15 w16se wp14">
+<w:ftr xmlns:wpc="http://schemas.microsoft.com/office/word/2010/wordprocessingCanvas" xmlns:cx="http://schemas.microsoft.com/office/drawing/2014/chartex" xmlns:cx1="http://schemas.microsoft.com/office/drawing/2015/9/8/chartex" xmlns:cx2="http://schemas.microsoft.com/office/drawing/2015/10/21/chartex" xmlns:cx3="http://schemas.microsoft.com/office/drawing/2016/5/9/chartex" xmlns:cx4="http://schemas.microsoft.com/office/drawing/2016/5/10/chartex" xmlns:cx5="http://schemas.microsoft.com/office/drawing/2016/5/11/chartex" xmlns:cx6="http://schemas.microsoft.com/office/drawing/2016/5/12/chartex" xmlns:cx7="http://schemas.microsoft.com/office/drawing/2016/5/13/chartex" xmlns:cx8="http://schemas.microsoft.com/office/drawing/2016/5/14/chartex" xmlns:mc="http://schemas.openxmlformats.org/markup-compatibility/2006" xmlns:aink="http://schemas.microsoft.com/office/drawing/2016/ink" xmlns:am3d="http://schemas.microsoft.com/office/drawing/2017/model3d" xmlns:o="urn:schemas-microsoft-com:office:office" xmlns:oel="http://schemas.microsoft.com/office/2019/extlst" xmlns:r="http://schemas.openxmlformats.org/officeDocument/2006/relationships" xmlns:m="http://schemas.openxmlformats.org/officeDocument/2006/math" xmlns:v="urn:schemas-microsoft-com:vml" xmlns:wp14="http://schemas.microsoft.com/office/word/2010/wordprocessingDrawing" xmlns:wp="http://schemas.openxmlformats.org/drawingml/2006/wordprocessingDrawing" xmlns:w10="urn:schemas-microsoft-com:office:word" xmlns:w="http://schemas.openxmlformats.org/wordprocessingml/2006/main" xmlns:w14="http://schemas.microsoft.com/office/word/2010/wordml" xmlns:w15="http://schemas.microsoft.com/office/word/2012/wordml" xmlns:w16cex="http://schemas.microsoft.com/office/word/2018/wordml/cex" xmlns:w16cid="http://schemas.microsoft.com/office/word/2016/wordml/cid" xmlns:w16="http://schemas.microsoft.com/office/word/2018/wordml" xmlns:w16du="http://schemas.microsoft.com/office/word/2023/wordml/word16du" xmlns:w16sdtdh="http://schemas.microsoft.com/office/word/2020/wordml/sdtdatahash" xmlns:w16sdtfl="http://schemas.microsoft.com/office/word/2024/wordml/sdtformatlock" xmlns:w16se="http://schemas.microsoft.com/office/word/2015/wordml/symex" xmlns:wpg="http://schemas.microsoft.com/office/word/2010/wordprocessingGroup" xmlns:wpi="http://schemas.microsoft.com/office/word/2010/wordprocessingInk" xmlns:wne="http://schemas.microsoft.com/office/word/2006/wordml" xmlns:wps="http://schemas.microsoft.com/office/word/2010/wordprocessingShape" mc:Ignorable="w14 w15 w16se w16cid w16 w16cex w16sdtdh w16sdtfl w16du wp14">
   <w:sdt>
     <w:sdtPr>
       <w:id w:val="-937982979"/>
@@ -2247,7 +1922,6 @@
         <w:docPartUnique/>
       </w:docPartObj>
     </w:sdtPr>
-    <w:sdtEndPr/>
     <w:sdtContent>
       <w:p>
         <w:pPr>
@@ -2459,7 +2133,7 @@
             </mc:Choice>
             <mc:Fallback>
               <w:pict>
-                <v:group w14:anchorId="51D00065" id="Grupo 32" o:spid="_x0000_s1026" style="position:absolute;margin-left:0;margin-top:0;width:610.5pt;height:15pt;z-index:251659264;mso-width-percent:1000;mso-position-horizontal:center;mso-position-horizontal-relative:page;mso-position-vertical:center;mso-position-vertical-relative:bottom-margin-area;mso-width-percent:1000" coordorigin=",14970" coordsize="12255,300" o:gfxdata="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">
+                <v:group w14:anchorId="51D00065" id="Grupo 32" o:spid="_x0000_s1026" style="position:absolute;margin-left:0;margin-top:0;width:610.5pt;height:15pt;z-index:251659264;mso-width-percent:1000;mso-position-horizontal:center;mso-position-horizontal-relative:page;mso-position-vertical:center;mso-position-vertical-relative:bottom-margin-area;mso-width-percent:1000" coordorigin=",14970" coordsize="12255,300" o:gfxdata="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">
                   <v:shapetype id="_x0000_t202" coordsize="21600,21600" o:spt="202" path="m,l,21600r21600,l21600,xe">
                     <v:stroke joinstyle="miter"/>
                     <v:path gradientshapeok="t" o:connecttype="rect"/>
@@ -2526,7 +2200,7 @@
 </file>
 
 <file path=word/footnotes.xml><?xml version="1.0" encoding="utf-8"?>
-<w:footnotes xmlns:wpc="http://schemas.microsoft.com/office/word/2010/wordprocessingCanvas" xmlns:cx="http://schemas.microsoft.com/office/drawing/2014/chartex" xmlns:mc="http://schemas.openxmlformats.org/markup-compatibility/2006" xmlns:o="urn:schemas-microsoft-com:office:office" xmlns:r="http://schemas.openxmlformats.org/officeDocument/2006/relationships" xmlns:m="http://schemas.openxmlformats.org/officeDocument/2006/math" xmlns:v="urn:schemas-microsoft-com:vml" xmlns:wp14="http://schemas.microsoft.com/office/word/2010/wordprocessingDrawing" xmlns:wp="http://schemas.openxmlformats.org/drawingml/2006/wordprocessingDrawing" xmlns:w10="urn:schemas-microsoft-com:office:word" xmlns:w="http://schemas.openxmlformats.org/wordprocessingml/2006/main" xmlns:w14="http://schemas.microsoft.com/office/word/2010/wordml" xmlns:w15="http://schemas.microsoft.com/office/word/2012/wordml" xmlns:w16se="http://schemas.microsoft.com/office/word/2015/wordml/symex" xmlns:wpg="http://schemas.microsoft.com/office/word/2010/wordprocessingGroup" xmlns:wpi="http://schemas.microsoft.com/office/word/2010/wordprocessingInk" xmlns:wne="http://schemas.microsoft.com/office/word/2006/wordml" xmlns:wps="http://schemas.microsoft.com/office/word/2010/wordprocessingShape" mc:Ignorable="w14 w15 w16se wp14">
+<w:footnotes xmlns:wpc="http://schemas.microsoft.com/office/word/2010/wordprocessingCanvas" xmlns:cx="http://schemas.microsoft.com/office/drawing/2014/chartex" xmlns:cx1="http://schemas.microsoft.com/office/drawing/2015/9/8/chartex" xmlns:cx2="http://schemas.microsoft.com/office/drawing/2015/10/21/chartex" xmlns:cx3="http://schemas.microsoft.com/office/drawing/2016/5/9/chartex" xmlns:cx4="http://schemas.microsoft.com/office/drawing/2016/5/10/chartex" xmlns:cx5="http://schemas.microsoft.com/office/drawing/2016/5/11/chartex" xmlns:cx6="http://schemas.microsoft.com/office/drawing/2016/5/12/chartex" xmlns:cx7="http://schemas.microsoft.com/office/drawing/2016/5/13/chartex" xmlns:cx8="http://schemas.microsoft.com/office/drawing/2016/5/14/chartex" xmlns:mc="http://schemas.openxmlformats.org/markup-compatibility/2006" xmlns:aink="http://schemas.microsoft.com/office/drawing/2016/ink" xmlns:am3d="http://schemas.microsoft.com/office/drawing/2017/model3d" xmlns:o="urn:schemas-microsoft-com:office:office" xmlns:oel="http://schemas.microsoft.com/office/2019/extlst" xmlns:r="http://schemas.openxmlformats.org/officeDocument/2006/relationships" xmlns:m="http://schemas.openxmlformats.org/officeDocument/2006/math" xmlns:v="urn:schemas-microsoft-com:vml" xmlns:wp14="http://schemas.microsoft.com/office/word/2010/wordprocessingDrawing" xmlns:wp="http://schemas.openxmlformats.org/drawingml/2006/wordprocessingDrawing" xmlns:w10="urn:schemas-microsoft-com:office:word" xmlns:w="http://schemas.openxmlformats.org/wordprocessingml/2006/main" xmlns:w14="http://schemas.microsoft.com/office/word/2010/wordml" xmlns:w15="http://schemas.microsoft.com/office/word/2012/wordml" xmlns:w16cex="http://schemas.microsoft.com/office/word/2018/wordml/cex" xmlns:w16cid="http://schemas.microsoft.com/office/word/2016/wordml/cid" xmlns:w16="http://schemas.microsoft.com/office/word/2018/wordml" xmlns:w16du="http://schemas.microsoft.com/office/word/2023/wordml/word16du" xmlns:w16sdtdh="http://schemas.microsoft.com/office/word/2020/wordml/sdtdatahash" xmlns:w16sdtfl="http://schemas.microsoft.com/office/word/2024/wordml/sdtformatlock" xmlns:w16se="http://schemas.microsoft.com/office/word/2015/wordml/symex" xmlns:wpg="http://schemas.microsoft.com/office/word/2010/wordprocessingGroup" xmlns:wpi="http://schemas.microsoft.com/office/word/2010/wordprocessingInk" xmlns:wne="http://schemas.microsoft.com/office/word/2006/wordml" xmlns:wps="http://schemas.microsoft.com/office/word/2010/wordprocessingShape" mc:Ignorable="w14 w15 w16se w16cid w16 w16cex w16sdtdh w16sdtfl w16du wp14">
   <w:footnote w:type="separator" w:id="-1">
     <w:p>
       <w:pPr>
@@ -2551,7 +2225,7 @@
 </file>
 
 <file path=word/header1.xml><?xml version="1.0" encoding="utf-8"?>
-<w:hdr xmlns:wpc="http://schemas.microsoft.com/office/word/2010/wordprocessingCanvas" xmlns:cx="http://schemas.microsoft.com/office/drawing/2014/chartex" xmlns:mc="http://schemas.openxmlformats.org/markup-compatibility/2006" xmlns:o="urn:schemas-microsoft-com:office:office" xmlns:r="http://schemas.openxmlformats.org/officeDocument/2006/relationships" xmlns:m="http://schemas.openxmlformats.org/officeDocument/2006/math" xmlns:v="urn:schemas-microsoft-com:vml" xmlns:wp14="http://schemas.microsoft.com/office/word/2010/wordprocessingDrawing" xmlns:wp="http://schemas.openxmlformats.org/drawingml/2006/wordprocessingDrawing" xmlns:w10="urn:schemas-microsoft-com:office:word" xmlns:w="http://schemas.openxmlformats.org/wordprocessingml/2006/main" xmlns:w14="http://schemas.microsoft.com/office/word/2010/wordml" xmlns:w15="http://schemas.microsoft.com/office/word/2012/wordml" xmlns:w16se="http://schemas.microsoft.com/office/word/2015/wordml/symex" xmlns:wpg="http://schemas.microsoft.com/office/word/2010/wordprocessingGroup" xmlns:wpi="http://schemas.microsoft.com/office/word/2010/wordprocessingInk" xmlns:wne="http://schemas.microsoft.com/office/word/2006/wordml" xmlns:wps="http://schemas.microsoft.com/office/word/2010/wordprocessingShape" mc:Ignorable="w14 w15 w16se wp14">
+<w:hdr xmlns:wpc="http://schemas.microsoft.com/office/word/2010/wordprocessingCanvas" xmlns:cx="http://schemas.microsoft.com/office/drawing/2014/chartex" xmlns:cx1="http://schemas.microsoft.com/office/drawing/2015/9/8/chartex" xmlns:cx2="http://schemas.microsoft.com/office/drawing/2015/10/21/chartex" xmlns:cx3="http://schemas.microsoft.com/office/drawing/2016/5/9/chartex" xmlns:cx4="http://schemas.microsoft.com/office/drawing/2016/5/10/chartex" xmlns:cx5="http://schemas.microsoft.com/office/drawing/2016/5/11/chartex" xmlns:cx6="http://schemas.microsoft.com/office/drawing/2016/5/12/chartex" xmlns:cx7="http://schemas.microsoft.com/office/drawing/2016/5/13/chartex" xmlns:cx8="http://schemas.microsoft.com/office/drawing/2016/5/14/chartex" xmlns:mc="http://schemas.openxmlformats.org/markup-compatibility/2006" xmlns:aink="http://schemas.microsoft.com/office/drawing/2016/ink" xmlns:am3d="http://schemas.microsoft.com/office/drawing/2017/model3d" xmlns:o="urn:schemas-microsoft-com:office:office" xmlns:oel="http://schemas.microsoft.com/office/2019/extlst" xmlns:r="http://schemas.openxmlformats.org/officeDocument/2006/relationships" xmlns:m="http://schemas.openxmlformats.org/officeDocument/2006/math" xmlns:v="urn:schemas-microsoft-com:vml" xmlns:wp14="http://schemas.microsoft.com/office/word/2010/wordprocessingDrawing" xmlns:wp="http://schemas.openxmlformats.org/drawingml/2006/wordprocessingDrawing" xmlns:w10="urn:schemas-microsoft-com:office:word" xmlns:w="http://schemas.openxmlformats.org/wordprocessingml/2006/main" xmlns:w14="http://schemas.microsoft.com/office/word/2010/wordml" xmlns:w15="http://schemas.microsoft.com/office/word/2012/wordml" xmlns:w16cex="http://schemas.microsoft.com/office/word/2018/wordml/cex" xmlns:w16cid="http://schemas.microsoft.com/office/word/2016/wordml/cid" xmlns:w16="http://schemas.microsoft.com/office/word/2018/wordml" xmlns:w16du="http://schemas.microsoft.com/office/word/2023/wordml/word16du" xmlns:w16sdtdh="http://schemas.microsoft.com/office/word/2020/wordml/sdtdatahash" xmlns:w16sdtfl="http://schemas.microsoft.com/office/word/2024/wordml/sdtformatlock" xmlns:w16se="http://schemas.microsoft.com/office/word/2015/wordml/symex" xmlns:wpg="http://schemas.microsoft.com/office/word/2010/wordprocessingGroup" xmlns:wpi="http://schemas.microsoft.com/office/word/2010/wordprocessingInk" xmlns:wne="http://schemas.microsoft.com/office/word/2006/wordml" xmlns:wps="http://schemas.microsoft.com/office/word/2010/wordprocessingShape" mc:Ignorable="w14 w15 w16se w16cid w16 w16cex w16sdtdh w16sdtfl w16du wp14">
   <w:tbl>
     <w:tblPr>
       <w:tblStyle w:val="Tablaconcuadrcula"/>
@@ -2721,7 +2395,7 @@
 </file>
 
 <file path=word/header2.xml><?xml version="1.0" encoding="utf-8"?>
-<w:hdr xmlns:wpc="http://schemas.microsoft.com/office/word/2010/wordprocessingCanvas" xmlns:cx="http://schemas.microsoft.com/office/drawing/2014/chartex" xmlns:mc="http://schemas.openxmlformats.org/markup-compatibility/2006" xmlns:o="urn:schemas-microsoft-com:office:office" xmlns:r="http://schemas.openxmlformats.org/officeDocument/2006/relationships" xmlns:m="http://schemas.openxmlformats.org/officeDocument/2006/math" xmlns:v="urn:schemas-microsoft-com:vml" xmlns:wp14="http://schemas.microsoft.com/office/word/2010/wordprocessingDrawing" xmlns:wp="http://schemas.openxmlformats.org/drawingml/2006/wordprocessingDrawing" xmlns:w10="urn:schemas-microsoft-com:office:word" xmlns:w="http://schemas.openxmlformats.org/wordprocessingml/2006/main" xmlns:w14="http://schemas.microsoft.com/office/word/2010/wordml" xmlns:w15="http://schemas.microsoft.com/office/word/2012/wordml" xmlns:w16se="http://schemas.microsoft.com/office/word/2015/wordml/symex" xmlns:wpg="http://schemas.microsoft.com/office/word/2010/wordprocessingGroup" xmlns:wpi="http://schemas.microsoft.com/office/word/2010/wordprocessingInk" xmlns:wne="http://schemas.microsoft.com/office/word/2006/wordml" xmlns:wps="http://schemas.microsoft.com/office/word/2010/wordprocessingShape" mc:Ignorable="w14 w15 w16se wp14">
+<w:hdr xmlns:wpc="http://schemas.microsoft.com/office/word/2010/wordprocessingCanvas" xmlns:cx="http://schemas.microsoft.com/office/drawing/2014/chartex" xmlns:cx1="http://schemas.microsoft.com/office/drawing/2015/9/8/chartex" xmlns:cx2="http://schemas.microsoft.com/office/drawing/2015/10/21/chartex" xmlns:cx3="http://schemas.microsoft.com/office/drawing/2016/5/9/chartex" xmlns:cx4="http://schemas.microsoft.com/office/drawing/2016/5/10/chartex" xmlns:cx5="http://schemas.microsoft.com/office/drawing/2016/5/11/chartex" xmlns:cx6="http://schemas.microsoft.com/office/drawing/2016/5/12/chartex" xmlns:cx7="http://schemas.microsoft.com/office/drawing/2016/5/13/chartex" xmlns:cx8="http://schemas.microsoft.com/office/drawing/2016/5/14/chartex" xmlns:mc="http://schemas.openxmlformats.org/markup-compatibility/2006" xmlns:aink="http://schemas.microsoft.com/office/drawing/2016/ink" xmlns:am3d="http://schemas.microsoft.com/office/drawing/2017/model3d" xmlns:o="urn:schemas-microsoft-com:office:office" xmlns:oel="http://schemas.microsoft.com/office/2019/extlst" xmlns:r="http://schemas.openxmlformats.org/officeDocument/2006/relationships" xmlns:m="http://schemas.openxmlformats.org/officeDocument/2006/math" xmlns:v="urn:schemas-microsoft-com:vml" xmlns:wp14="http://schemas.microsoft.com/office/word/2010/wordprocessingDrawing" xmlns:wp="http://schemas.openxmlformats.org/drawingml/2006/wordprocessingDrawing" xmlns:w10="urn:schemas-microsoft-com:office:word" xmlns:w="http://schemas.openxmlformats.org/wordprocessingml/2006/main" xmlns:w14="http://schemas.microsoft.com/office/word/2010/wordml" xmlns:w15="http://schemas.microsoft.com/office/word/2012/wordml" xmlns:w16cex="http://schemas.microsoft.com/office/word/2018/wordml/cex" xmlns:w16cid="http://schemas.microsoft.com/office/word/2016/wordml/cid" xmlns:w16="http://schemas.microsoft.com/office/word/2018/wordml" xmlns:w16du="http://schemas.microsoft.com/office/word/2023/wordml/word16du" xmlns:w16sdtdh="http://schemas.microsoft.com/office/word/2020/wordml/sdtdatahash" xmlns:w16sdtfl="http://schemas.microsoft.com/office/word/2024/wordml/sdtformatlock" xmlns:w16se="http://schemas.microsoft.com/office/word/2015/wordml/symex" xmlns:wpg="http://schemas.microsoft.com/office/word/2010/wordprocessingGroup" xmlns:wpi="http://schemas.microsoft.com/office/word/2010/wordprocessingInk" xmlns:wne="http://schemas.microsoft.com/office/word/2006/wordml" xmlns:wps="http://schemas.microsoft.com/office/word/2010/wordprocessingShape" mc:Ignorable="w14 w15 w16se w16cid w16 w16cex w16sdtdh w16sdtfl w16du wp14">
   <w:tbl>
     <w:tblPr>
       <w:tblStyle w:val="Tablaconcuadrcula"/>
@@ -2994,7 +2668,7 @@
 </file>
 
 <file path=word/numbering.xml><?xml version="1.0" encoding="utf-8"?>
-<w:numbering xmlns:wpc="http://schemas.microsoft.com/office/word/2010/wordprocessingCanvas" xmlns:cx="http://schemas.microsoft.com/office/drawing/2014/chartex" xmlns:mc="http://schemas.openxmlformats.org/markup-compatibility/2006" xmlns:o="urn:schemas-microsoft-com:office:office" xmlns:r="http://schemas.openxmlformats.org/officeDocument/2006/relationships" xmlns:m="http://schemas.openxmlformats.org/officeDocument/2006/math" xmlns:v="urn:schemas-microsoft-com:vml" xmlns:wp14="http://schemas.microsoft.com/office/word/2010/wordprocessingDrawing" xmlns:wp="http://schemas.openxmlformats.org/drawingml/2006/wordprocessingDrawing" xmlns:w10="urn:schemas-microsoft-com:office:word" xmlns:w="http://schemas.openxmlformats.org/wordprocessingml/2006/main" xmlns:w14="http://schemas.microsoft.com/office/word/2010/wordml" xmlns:w15="http://schemas.microsoft.com/office/word/2012/wordml" xmlns:w16se="http://schemas.microsoft.com/office/word/2015/wordml/symex" xmlns:wpg="http://schemas.microsoft.com/office/word/2010/wordprocessingGroup" xmlns:wpi="http://schemas.microsoft.com/office/word/2010/wordprocessingInk" xmlns:wne="http://schemas.microsoft.com/office/word/2006/wordml" xmlns:wps="http://schemas.microsoft.com/office/word/2010/wordprocessingShape" mc:Ignorable="w14 w15 w16se wp14">
+<w:numbering xmlns:wpc="http://schemas.microsoft.com/office/word/2010/wordprocessingCanvas" xmlns:cx="http://schemas.microsoft.com/office/drawing/2014/chartex" xmlns:cx1="http://schemas.microsoft.com/office/drawing/2015/9/8/chartex" xmlns:cx2="http://schemas.microsoft.com/office/drawing/2015/10/21/chartex" xmlns:cx3="http://schemas.microsoft.com/office/drawing/2016/5/9/chartex" xmlns:cx4="http://schemas.microsoft.com/office/drawing/2016/5/10/chartex" xmlns:cx5="http://schemas.microsoft.com/office/drawing/2016/5/11/chartex" xmlns:cx6="http://schemas.microsoft.com/office/drawing/2016/5/12/chartex" xmlns:cx7="http://schemas.microsoft.com/office/drawing/2016/5/13/chartex" xmlns:cx8="http://schemas.microsoft.com/office/drawing/2016/5/14/chartex" xmlns:mc="http://schemas.openxmlformats.org/markup-compatibility/2006" xmlns:aink="http://schemas.microsoft.com/office/drawing/2016/ink" xmlns:am3d="http://schemas.microsoft.com/office/drawing/2017/model3d" xmlns:o="urn:schemas-microsoft-com:office:office" xmlns:oel="http://schemas.microsoft.com/office/2019/extlst" xmlns:r="http://schemas.openxmlformats.org/officeDocument/2006/relationships" xmlns:m="http://schemas.openxmlformats.org/officeDocument/2006/math" xmlns:v="urn:schemas-microsoft-com:vml" xmlns:wp14="http://schemas.microsoft.com/office/word/2010/wordprocessingDrawing" xmlns:wp="http://schemas.openxmlformats.org/drawingml/2006/wordprocessingDrawing" xmlns:w10="urn:schemas-microsoft-com:office:word" xmlns:w="http://schemas.openxmlformats.org/wordprocessingml/2006/main" xmlns:w14="http://schemas.microsoft.com/office/word/2010/wordml" xmlns:w15="http://schemas.microsoft.com/office/word/2012/wordml" xmlns:w16cex="http://schemas.microsoft.com/office/word/2018/wordml/cex" xmlns:w16cid="http://schemas.microsoft.com/office/word/2016/wordml/cid" xmlns:w16="http://schemas.microsoft.com/office/word/2018/wordml" xmlns:w16du="http://schemas.microsoft.com/office/word/2023/wordml/word16du" xmlns:w16sdtdh="http://schemas.microsoft.com/office/word/2020/wordml/sdtdatahash" xmlns:w16sdtfl="http://schemas.microsoft.com/office/word/2024/wordml/sdtformatlock" xmlns:w16se="http://schemas.microsoft.com/office/word/2015/wordml/symex" xmlns:wpg="http://schemas.microsoft.com/office/word/2010/wordprocessingGroup" xmlns:wpi="http://schemas.microsoft.com/office/word/2010/wordprocessingInk" xmlns:wne="http://schemas.microsoft.com/office/word/2006/wordml" xmlns:wps="http://schemas.microsoft.com/office/word/2010/wordprocessingShape" mc:Ignorable="w14 w15 w16se w16cid w16 w16cex w16sdtdh w16sdtfl w16du wp14">
   <w:abstractNum w:abstractNumId="0" w15:restartNumberingAfterBreak="0">
     <w:nsid w:val="049156A1"/>
     <w:multiLevelType w:val="hybridMultilevel"/>
@@ -7568,124 +7242,124 @@
       </w:rPr>
     </w:lvl>
   </w:abstractNum>
-  <w:num w:numId="1">
+  <w:num w:numId="1" w16cid:durableId="1708217074">
     <w:abstractNumId w:val="3"/>
   </w:num>
-  <w:num w:numId="2">
+  <w:num w:numId="2" w16cid:durableId="1526400391">
     <w:abstractNumId w:val="8"/>
   </w:num>
-  <w:num w:numId="3">
+  <w:num w:numId="3" w16cid:durableId="502939199">
     <w:abstractNumId w:val="12"/>
   </w:num>
-  <w:num w:numId="4">
+  <w:num w:numId="4" w16cid:durableId="499122962">
     <w:abstractNumId w:val="28"/>
   </w:num>
-  <w:num w:numId="5">
+  <w:num w:numId="5" w16cid:durableId="823593035">
     <w:abstractNumId w:val="30"/>
   </w:num>
-  <w:num w:numId="6">
+  <w:num w:numId="6" w16cid:durableId="1896500156">
     <w:abstractNumId w:val="4"/>
   </w:num>
-  <w:num w:numId="7">
+  <w:num w:numId="7" w16cid:durableId="1351105590">
     <w:abstractNumId w:val="11"/>
   </w:num>
-  <w:num w:numId="8">
+  <w:num w:numId="8" w16cid:durableId="2120180858">
     <w:abstractNumId w:val="19"/>
   </w:num>
-  <w:num w:numId="9">
+  <w:num w:numId="9" w16cid:durableId="921135374">
     <w:abstractNumId w:val="15"/>
   </w:num>
-  <w:num w:numId="10">
+  <w:num w:numId="10" w16cid:durableId="2062751819">
     <w:abstractNumId w:val="9"/>
   </w:num>
-  <w:num w:numId="11">
+  <w:num w:numId="11" w16cid:durableId="2026327665">
     <w:abstractNumId w:val="24"/>
   </w:num>
-  <w:num w:numId="12">
+  <w:num w:numId="12" w16cid:durableId="296565391">
     <w:abstractNumId w:val="35"/>
   </w:num>
-  <w:num w:numId="13">
+  <w:num w:numId="13" w16cid:durableId="1662348360">
     <w:abstractNumId w:val="29"/>
   </w:num>
-  <w:num w:numId="14">
+  <w:num w:numId="14" w16cid:durableId="709691535">
     <w:abstractNumId w:val="1"/>
   </w:num>
-  <w:num w:numId="15">
+  <w:num w:numId="15" w16cid:durableId="148447921">
     <w:abstractNumId w:val="36"/>
   </w:num>
-  <w:num w:numId="16">
+  <w:num w:numId="16" w16cid:durableId="32580627">
     <w:abstractNumId w:val="21"/>
   </w:num>
-  <w:num w:numId="17">
+  <w:num w:numId="17" w16cid:durableId="1775249036">
     <w:abstractNumId w:val="17"/>
   </w:num>
-  <w:num w:numId="18">
+  <w:num w:numId="18" w16cid:durableId="697202457">
     <w:abstractNumId w:val="31"/>
   </w:num>
-  <w:num w:numId="19">
+  <w:num w:numId="19" w16cid:durableId="645430104">
     <w:abstractNumId w:val="10"/>
   </w:num>
-  <w:num w:numId="20">
+  <w:num w:numId="20" w16cid:durableId="885063719">
     <w:abstractNumId w:val="39"/>
   </w:num>
-  <w:num w:numId="21">
+  <w:num w:numId="21" w16cid:durableId="1284457886">
     <w:abstractNumId w:val="34"/>
   </w:num>
-  <w:num w:numId="22">
+  <w:num w:numId="22" w16cid:durableId="1466435591">
     <w:abstractNumId w:val="13"/>
   </w:num>
-  <w:num w:numId="23">
+  <w:num w:numId="23" w16cid:durableId="772624829">
     <w:abstractNumId w:val="14"/>
   </w:num>
-  <w:num w:numId="24">
+  <w:num w:numId="24" w16cid:durableId="1657877588">
     <w:abstractNumId w:val="5"/>
   </w:num>
-  <w:num w:numId="25">
+  <w:num w:numId="25" w16cid:durableId="338851229">
     <w:abstractNumId w:val="16"/>
   </w:num>
-  <w:num w:numId="26">
+  <w:num w:numId="26" w16cid:durableId="749084047">
     <w:abstractNumId w:val="20"/>
   </w:num>
-  <w:num w:numId="27">
+  <w:num w:numId="27" w16cid:durableId="1331255341">
     <w:abstractNumId w:val="23"/>
   </w:num>
-  <w:num w:numId="28">
+  <w:num w:numId="28" w16cid:durableId="1458525078">
     <w:abstractNumId w:val="0"/>
   </w:num>
-  <w:num w:numId="29">
+  <w:num w:numId="29" w16cid:durableId="244538645">
     <w:abstractNumId w:val="18"/>
   </w:num>
-  <w:num w:numId="30">
+  <w:num w:numId="30" w16cid:durableId="1306743546">
     <w:abstractNumId w:val="22"/>
   </w:num>
-  <w:num w:numId="31">
+  <w:num w:numId="31" w16cid:durableId="1727754861">
     <w:abstractNumId w:val="2"/>
   </w:num>
-  <w:num w:numId="32">
+  <w:num w:numId="32" w16cid:durableId="1399787268">
     <w:abstractNumId w:val="7"/>
   </w:num>
-  <w:num w:numId="33">
+  <w:num w:numId="33" w16cid:durableId="351609330">
     <w:abstractNumId w:val="32"/>
   </w:num>
-  <w:num w:numId="34">
+  <w:num w:numId="34" w16cid:durableId="593244895">
     <w:abstractNumId w:val="38"/>
   </w:num>
-  <w:num w:numId="35">
+  <w:num w:numId="35" w16cid:durableId="1548299368">
     <w:abstractNumId w:val="6"/>
   </w:num>
-  <w:num w:numId="36">
+  <w:num w:numId="36" w16cid:durableId="2143034963">
     <w:abstractNumId w:val="25"/>
   </w:num>
-  <w:num w:numId="37">
+  <w:num w:numId="37" w16cid:durableId="502209919">
     <w:abstractNumId w:val="37"/>
   </w:num>
-  <w:num w:numId="38">
+  <w:num w:numId="38" w16cid:durableId="34475207">
     <w:abstractNumId w:val="27"/>
   </w:num>
-  <w:num w:numId="39">
+  <w:num w:numId="39" w16cid:durableId="1457017461">
     <w:abstractNumId w:val="26"/>
   </w:num>
-  <w:num w:numId="40">
+  <w:num w:numId="40" w16cid:durableId="419572091">
     <w:abstractNumId w:val="33"/>
   </w:num>
   <w:numIdMacAtCleanup w:val="18"/>
@@ -7693,7 +7367,7 @@
 </file>
 
 <file path=word/styles.xml><?xml version="1.0" encoding="utf-8"?>
-<w:styles xmlns:mc="http://schemas.openxmlformats.org/markup-compatibility/2006" xmlns:r="http://schemas.openxmlformats.org/officeDocument/2006/relationships" xmlns:w="http://schemas.openxmlformats.org/wordprocessingml/2006/main" xmlns:w14="http://schemas.microsoft.com/office/word/2010/wordml" xmlns:w15="http://schemas.microsoft.com/office/word/2012/wordml" xmlns:w16se="http://schemas.microsoft.com/office/word/2015/wordml/symex" mc:Ignorable="w14 w15 w16se">
+<w:styles xmlns:mc="http://schemas.openxmlformats.org/markup-compatibility/2006" xmlns:r="http://schemas.openxmlformats.org/officeDocument/2006/relationships" xmlns:w="http://schemas.openxmlformats.org/wordprocessingml/2006/main" xmlns:w14="http://schemas.microsoft.com/office/word/2010/wordml" xmlns:w15="http://schemas.microsoft.com/office/word/2012/wordml" xmlns:w16cex="http://schemas.microsoft.com/office/word/2018/wordml/cex" xmlns:w16cid="http://schemas.microsoft.com/office/word/2016/wordml/cid" xmlns:w16="http://schemas.microsoft.com/office/word/2018/wordml" xmlns:w16du="http://schemas.microsoft.com/office/word/2023/wordml/word16du" xmlns:w16sdtdh="http://schemas.microsoft.com/office/word/2020/wordml/sdtdatahash" xmlns:w16sdtfl="http://schemas.microsoft.com/office/word/2024/wordml/sdtformatlock" xmlns:w16se="http://schemas.microsoft.com/office/word/2015/wordml/symex" mc:Ignorable="w14 w15 w16se w16cid w16 w16cex w16sdtdh w16sdtfl w16du">
   <w:docDefaults>
     <w:rPrDefault>
       <w:rPr>
@@ -7709,7 +7383,7 @@
       </w:pPr>
     </w:pPrDefault>
   </w:docDefaults>
-  <w:latentStyles w:defLockedState="0" w:defUIPriority="99" w:defSemiHidden="0" w:defUnhideWhenUsed="0" w:defQFormat="0" w:count="371">
+  <w:latentStyles w:defLockedState="0" w:defUIPriority="99" w:defSemiHidden="0" w:defUnhideWhenUsed="0" w:defQFormat="0" w:count="376">
     <w:lsdException w:name="Normal" w:uiPriority="0" w:qFormat="1"/>
     <w:lsdException w:name="heading 1" w:uiPriority="9" w:qFormat="1"/>
     <w:lsdException w:name="heading 2" w:semiHidden="1" w:uiPriority="9" w:unhideWhenUsed="1" w:qFormat="1"/>
@@ -8081,6 +7755,11 @@
     <w:lsdException w:name="List Table 5 Dark Accent 6" w:uiPriority="50"/>
     <w:lsdException w:name="List Table 6 Colorful Accent 6" w:uiPriority="51"/>
     <w:lsdException w:name="List Table 7 Colorful Accent 6" w:uiPriority="52"/>
+    <w:lsdException w:name="Mention" w:semiHidden="1" w:unhideWhenUsed="1"/>
+    <w:lsdException w:name="Smart Hyperlink" w:semiHidden="1" w:unhideWhenUsed="1"/>
+    <w:lsdException w:name="Hashtag" w:semiHidden="1" w:unhideWhenUsed="1"/>
+    <w:lsdException w:name="Unresolved Mention" w:semiHidden="1" w:unhideWhenUsed="1"/>
+    <w:lsdException w:name="Smart Link" w:semiHidden="1" w:unhideWhenUsed="1"/>
   </w:latentStyles>
   <w:style w:type="paragraph" w:default="1" w:styleId="Normal">
     <w:name w:val="Normal"/>
@@ -8154,7 +7833,6 @@
   <w:style w:type="character" w:default="1" w:styleId="Fuentedeprrafopredeter">
     <w:name w:val="Default Paragraph Font"/>
     <w:uiPriority w:val="1"/>
-    <w:semiHidden/>
     <w:unhideWhenUsed/>
   </w:style>
   <w:style w:type="table" w:default="1" w:styleId="Tablanormal">
@@ -9064,7 +8742,7 @@
       <w:szCs w:val="24"/>
     </w:rPr>
   </w:style>
-  <w:style w:type="table" w:styleId="Cuadrculadetablaclara">
+  <w:style w:type="table" w:styleId="Tablaconcuadrculaclara">
     <w:name w:val="Grid Table Light"/>
     <w:basedOn w:val="Tablanormal"/>
     <w:uiPriority w:val="40"/>
@@ -9086,7 +8764,7 @@
   <w:style w:type="table" w:customStyle="1" w:styleId="Cuadrculadetablaclara1">
     <w:name w:val="Cuadrícula de tabla clara1"/>
     <w:basedOn w:val="Tablanormal"/>
-    <w:next w:val="Cuadrculadetablaclara"/>
+    <w:next w:val="Tablaconcuadrculaclara"/>
     <w:uiPriority w:val="40"/>
     <w:rsid w:val="00943DF1"/>
     <w:pPr>
@@ -9139,532 +8817,6 @@
     </w:rPr>
   </w:style>
 </w:styles>
-</file>
-
-<file path=word/glossary/document.xml><?xml version="1.0" encoding="utf-8"?>
-<w:glossaryDocument xmlns:wpc="http://schemas.microsoft.com/office/word/2010/wordprocessingCanvas" xmlns:cx="http://schemas.microsoft.com/office/drawing/2014/chartex" xmlns:mc="http://schemas.openxmlformats.org/markup-compatibility/2006" xmlns:o="urn:schemas-microsoft-com:office:office" xmlns:r="http://schemas.openxmlformats.org/officeDocument/2006/relationships" xmlns:m="http://schemas.openxmlformats.org/officeDocument/2006/math" xmlns:v="urn:schemas-microsoft-com:vml" xmlns:wp14="http://schemas.microsoft.com/office/word/2010/wordprocessingDrawing" xmlns:wp="http://schemas.openxmlformats.org/drawingml/2006/wordprocessingDrawing" xmlns:w10="urn:schemas-microsoft-com:office:word" xmlns:w="http://schemas.openxmlformats.org/wordprocessingml/2006/main" xmlns:w14="http://schemas.microsoft.com/office/word/2010/wordml" xmlns:w15="http://schemas.microsoft.com/office/word/2012/wordml" xmlns:w16se="http://schemas.microsoft.com/office/word/2015/wordml/symex" xmlns:wpg="http://schemas.microsoft.com/office/word/2010/wordprocessingGroup" xmlns:wpi="http://schemas.microsoft.com/office/word/2010/wordprocessingInk" xmlns:wne="http://schemas.microsoft.com/office/word/2006/wordml" xmlns:wps="http://schemas.microsoft.com/office/word/2010/wordprocessingShape" mc:Ignorable="w14 w15 w16se wp14"/>
-</file>
-
-<file path=word/glossary/fontTable.xml><?xml version="1.0" encoding="utf-8"?>
-<w:fonts xmlns:mc="http://schemas.openxmlformats.org/markup-compatibility/2006" xmlns:r="http://schemas.openxmlformats.org/officeDocument/2006/relationships" xmlns:w="http://schemas.openxmlformats.org/wordprocessingml/2006/main" xmlns:w14="http://schemas.microsoft.com/office/word/2010/wordml" xmlns:w15="http://schemas.microsoft.com/office/word/2012/wordml" xmlns:w16se="http://schemas.microsoft.com/office/word/2015/wordml/symex" mc:Ignorable="w14 w15 w16se">
-  <w:font w:name="Calibri">
-    <w:panose1 w:val="020F0502020204030204"/>
-    <w:charset w:val="00"/>
-    <w:family w:val="swiss"/>
-    <w:pitch w:val="variable"/>
-    <w:sig w:usb0="E4002EFF" w:usb1="C000247B" w:usb2="00000009" w:usb3="00000000" w:csb0="000001FF" w:csb1="00000000"/>
-  </w:font>
-  <w:font w:name="Times New Roman">
-    <w:panose1 w:val="02020603050405020304"/>
-    <w:charset w:val="00"/>
-    <w:family w:val="roman"/>
-    <w:pitch w:val="variable"/>
-    <w:sig w:usb0="E0002EFF" w:usb1="C000785B" w:usb2="00000009" w:usb3="00000000" w:csb0="000001FF" w:csb1="00000000"/>
-  </w:font>
-  <w:font w:name="Courier New">
-    <w:panose1 w:val="02070309020205020404"/>
-    <w:charset w:val="00"/>
-    <w:family w:val="modern"/>
-    <w:pitch w:val="fixed"/>
-    <w:sig w:usb0="E0002EFF" w:usb1="C0007843" w:usb2="00000009" w:usb3="00000000" w:csb0="000001FF" w:csb1="00000000"/>
-  </w:font>
-  <w:font w:name="Wingdings">
-    <w:panose1 w:val="05000000000000000000"/>
-    <w:charset w:val="02"/>
-    <w:family w:val="auto"/>
-    <w:pitch w:val="variable"/>
-    <w:sig w:usb0="00000000" w:usb1="10000000" w:usb2="00000000" w:usb3="00000000" w:csb0="80000000" w:csb1="00000000"/>
-  </w:font>
-  <w:font w:name="Symbol">
-    <w:panose1 w:val="05050102010706020507"/>
-    <w:charset w:val="02"/>
-    <w:family w:val="roman"/>
-    <w:pitch w:val="variable"/>
-    <w:sig w:usb0="00000000" w:usb1="10000000" w:usb2="00000000" w:usb3="00000000" w:csb0="80000000" w:csb1="00000000"/>
-  </w:font>
-  <w:font w:name="Calibri Light">
-    <w:panose1 w:val="020F0302020204030204"/>
-    <w:charset w:val="00"/>
-    <w:family w:val="swiss"/>
-    <w:pitch w:val="variable"/>
-    <w:sig w:usb0="E4002EFF" w:usb1="C000247B" w:usb2="00000009" w:usb3="00000000" w:csb0="000001FF" w:csb1="00000000"/>
-  </w:font>
-  <w:font w:name="Segoe UI">
-    <w:panose1 w:val="020B0502040204020203"/>
-    <w:charset w:val="00"/>
-    <w:family w:val="swiss"/>
-    <w:pitch w:val="variable"/>
-    <w:sig w:usb0="E4002EFF" w:usb1="C000E47F" w:usb2="00000009" w:usb3="00000000" w:csb0="000001FF" w:csb1="00000000"/>
-  </w:font>
-  <w:font w:name="Century Gothic">
-    <w:panose1 w:val="020B0502020202020204"/>
-    <w:charset w:val="00"/>
-    <w:family w:val="swiss"/>
-    <w:pitch w:val="variable"/>
-    <w:sig w:usb0="00000287" w:usb1="00000000" w:usb2="00000000" w:usb3="00000000" w:csb0="0000009F" w:csb1="00000000"/>
-  </w:font>
-</w:fonts>
-</file>
-
-<file path=word/glossary/settings.xml><?xml version="1.0" encoding="utf-8"?>
-<w:settings xmlns:mc="http://schemas.openxmlformats.org/markup-compatibility/2006" xmlns:o="urn:schemas-microsoft-com:office:office" xmlns:r="http://schemas.openxmlformats.org/officeDocument/2006/relationships" xmlns:m="http://schemas.openxmlformats.org/officeDocument/2006/math" xmlns:v="urn:schemas-microsoft-com:vml" xmlns:w10="urn:schemas-microsoft-com:office:word" xmlns:w="http://schemas.openxmlformats.org/wordprocessingml/2006/main" xmlns:w14="http://schemas.microsoft.com/office/word/2010/wordml" xmlns:w15="http://schemas.microsoft.com/office/word/2012/wordml" xmlns:w16se="http://schemas.microsoft.com/office/word/2015/wordml/symex" xmlns:sl="http://schemas.openxmlformats.org/schemaLibrary/2006/main" mc:Ignorable="w14 w15 w16se">
-  <w:defaultTabStop w:val="708"/>
-  <w:hyphenationZone w:val="425"/>
-  <w:characterSpacingControl w:val="doNotCompress"/>
-  <w:compat>
-    <w:useFELayout/>
-    <w:compatSetting w:name="compatibilityMode" w:uri="http://schemas.microsoft.com/office/word" w:val="12"/>
-  </w:compat>
-  <w:rsids>
-    <w:rsidRoot w:val="004A7892"/>
-    <w:rsid w:val="004A7892"/>
-  </w:rsids>
-  <m:mathPr>
-    <m:mathFont m:val="Cambria Math"/>
-    <m:brkBin m:val="before"/>
-    <m:brkBinSub m:val="--"/>
-    <m:smallFrac m:val="0"/>
-    <m:dispDef/>
-    <m:lMargin m:val="0"/>
-    <m:rMargin m:val="0"/>
-    <m:defJc m:val="centerGroup"/>
-    <m:wrapIndent m:val="1440"/>
-    <m:intLim m:val="subSup"/>
-    <m:naryLim m:val="undOvr"/>
-  </m:mathPr>
-  <w:themeFontLang w:val="es-CL"/>
-  <w:clrSchemeMapping w:bg1="light1" w:t1="dark1" w:bg2="light2" w:t2="dark2" w:accent1="accent1" w:accent2="accent2" w:accent3="accent3" w:accent4="accent4" w:accent5="accent5" w:accent6="accent6" w:hyperlink="hyperlink" w:followedHyperlink="followedHyperlink"/>
-  <w:decimalSymbol w:val=","/>
-  <w:listSeparator w:val=";"/>
-</w:settings>
-</file>
-
-<file path=word/glossary/styles.xml><?xml version="1.0" encoding="utf-8"?>
-<w:styles xmlns:mc="http://schemas.openxmlformats.org/markup-compatibility/2006" xmlns:r="http://schemas.openxmlformats.org/officeDocument/2006/relationships" xmlns:w="http://schemas.openxmlformats.org/wordprocessingml/2006/main" xmlns:w14="http://schemas.microsoft.com/office/word/2010/wordml" xmlns:w15="http://schemas.microsoft.com/office/word/2012/wordml" xmlns:w16se="http://schemas.microsoft.com/office/word/2015/wordml/symex" mc:Ignorable="w14 w15 w16se">
-  <w:docDefaults>
-    <w:rPrDefault>
-      <w:rPr>
-        <w:rFonts w:asciiTheme="minorHAnsi" w:eastAsiaTheme="minorEastAsia" w:hAnsiTheme="minorHAnsi" w:cstheme="minorBidi"/>
-        <w:sz w:val="22"/>
-        <w:szCs w:val="22"/>
-        <w:lang w:val="es-CL" w:eastAsia="es-CL" w:bidi="ar-SA"/>
-      </w:rPr>
-    </w:rPrDefault>
-    <w:pPrDefault>
-      <w:pPr>
-        <w:spacing w:after="160" w:line="259" w:lineRule="auto"/>
-      </w:pPr>
-    </w:pPrDefault>
-  </w:docDefaults>
-  <w:latentStyles w:defLockedState="0" w:defUIPriority="99" w:defSemiHidden="0" w:defUnhideWhenUsed="0" w:defQFormat="0" w:count="371">
-    <w:lsdException w:name="Normal" w:uiPriority="0" w:qFormat="1"/>
-    <w:lsdException w:name="heading 1" w:uiPriority="9" w:qFormat="1"/>
-    <w:lsdException w:name="heading 2" w:semiHidden="1" w:uiPriority="9" w:unhideWhenUsed="1" w:qFormat="1"/>
-    <w:lsdException w:name="heading 3" w:semiHidden="1" w:uiPriority="9" w:unhideWhenUsed="1" w:qFormat="1"/>
-    <w:lsdException w:name="heading 4" w:semiHidden="1" w:uiPriority="9" w:unhideWhenUsed="1" w:qFormat="1"/>
-    <w:lsdException w:name="heading 5" w:semiHidden="1" w:uiPriority="9" w:unhideWhenUsed="1" w:qFormat="1"/>
-    <w:lsdException w:name="heading 6" w:semiHidden="1" w:uiPriority="9" w:unhideWhenUsed="1" w:qFormat="1"/>
-    <w:lsdException w:name="heading 7" w:semiHidden="1" w:uiPriority="9" w:unhideWhenUsed="1" w:qFormat="1"/>
-    <w:lsdException w:name="heading 8" w:semiHidden="1" w:uiPriority="9" w:unhideWhenUsed="1" w:qFormat="1"/>
-    <w:lsdException w:name="heading 9" w:semiHidden="1" w:uiPriority="9" w:unhideWhenUsed="1" w:qFormat="1"/>
-    <w:lsdException w:name="index 1" w:semiHidden="1" w:unhideWhenUsed="1"/>
-    <w:lsdException w:name="index 2" w:semiHidden="1" w:unhideWhenUsed="1"/>
-    <w:lsdException w:name="index 3" w:semiHidden="1" w:unhideWhenUsed="1"/>
-    <w:lsdException w:name="index 4" w:semiHidden="1" w:unhideWhenUsed="1"/>
-    <w:lsdException w:name="index 5" w:semiHidden="1" w:unhideWhenUsed="1"/>
-    <w:lsdException w:name="index 6" w:semiHidden="1" w:unhideWhenUsed="1"/>
-    <w:lsdException w:name="index 7" w:semiHidden="1" w:unhideWhenUsed="1"/>
-    <w:lsdException w:name="index 8" w:semiHidden="1" w:unhideWhenUsed="1"/>
-    <w:lsdException w:name="index 9" w:semiHidden="1" w:unhideWhenUsed="1"/>
-    <w:lsdException w:name="toc 1" w:semiHidden="1" w:uiPriority="39" w:unhideWhenUsed="1"/>
-    <w:lsdException w:name="toc 2" w:semiHidden="1" w:uiPriority="39" w:unhideWhenUsed="1"/>
-    <w:lsdException w:name="toc 3" w:semiHidden="1" w:uiPriority="39" w:unhideWhenUsed="1"/>
-    <w:lsdException w:name="toc 4" w:semiHidden="1" w:uiPriority="39" w:unhideWhenUsed="1"/>
-    <w:lsdException w:name="toc 5" w:semiHidden="1" w:uiPriority="39" w:unhideWhenUsed="1"/>
-    <w:lsdException w:name="toc 6" w:semiHidden="1" w:uiPriority="39" w:unhideWhenUsed="1"/>
-    <w:lsdException w:name="toc 7" w:semiHidden="1" w:uiPriority="39" w:unhideWhenUsed="1"/>
-    <w:lsdException w:name="toc 8" w:semiHidden="1" w:uiPriority="39" w:unhideWhenUsed="1"/>
-    <w:lsdException w:name="toc 9" w:semiHidden="1" w:uiPriority="39" w:unhideWhenUsed="1"/>
-    <w:lsdException w:name="Normal Indent" w:semiHidden="1" w:unhideWhenUsed="1"/>
-    <w:lsdException w:name="footnote text" w:semiHidden="1" w:unhideWhenUsed="1"/>
-    <w:lsdException w:name="annotation text" w:semiHidden="1" w:unhideWhenUsed="1"/>
-    <w:lsdException w:name="header" w:semiHidden="1" w:unhideWhenUsed="1"/>
-    <w:lsdException w:name="footer" w:semiHidden="1" w:unhideWhenUsed="1"/>
-    <w:lsdException w:name="index heading" w:semiHidden="1" w:unhideWhenUsed="1"/>
-    <w:lsdException w:name="caption" w:semiHidden="1" w:uiPriority="35" w:unhideWhenUsed="1" w:qFormat="1"/>
-    <w:lsdException w:name="table of figures" w:semiHidden="1" w:unhideWhenUsed="1"/>
-    <w:lsdException w:name="envelope address" w:semiHidden="1" w:unhideWhenUsed="1"/>
-    <w:lsdException w:name="envelope return" w:semiHidden="1" w:unhideWhenUsed="1"/>
-    <w:lsdException w:name="footnote reference" w:semiHidden="1" w:unhideWhenUsed="1"/>
-    <w:lsdException w:name="annotation reference" w:semiHidden="1" w:unhideWhenUsed="1"/>
-    <w:lsdException w:name="line number" w:semiHidden="1" w:unhideWhenUsed="1"/>
-    <w:lsdException w:name="page number" w:semiHidden="1" w:unhideWhenUsed="1"/>
-    <w:lsdException w:name="endnote reference" w:semiHidden="1" w:unhideWhenUsed="1"/>
-    <w:lsdException w:name="endnote text" w:semiHidden="1" w:unhideWhenUsed="1"/>
-    <w:lsdException w:name="table of authorities" w:semiHidden="1" w:unhideWhenUsed="1"/>
-    <w:lsdException w:name="macro" w:semiHidden="1" w:unhideWhenUsed="1"/>
-    <w:lsdException w:name="toa heading" w:semiHidden="1" w:unhideWhenUsed="1"/>
-    <w:lsdException w:name="List" w:semiHidden="1" w:unhideWhenUsed="1"/>
-    <w:lsdException w:name="List Bullet" w:semiHidden="1" w:unhideWhenUsed="1"/>
-    <w:lsdException w:name="List Number" w:semiHidden="1" w:unhideWhenUsed="1"/>
-    <w:lsdException w:name="List 2" w:semiHidden="1" w:unhideWhenUsed="1"/>
-    <w:lsdException w:name="List 3" w:semiHidden="1" w:unhideWhenUsed="1"/>
-    <w:lsdException w:name="List 4" w:semiHidden="1" w:unhideWhenUsed="1"/>
-    <w:lsdException w:name="List 5" w:semiHidden="1" w:unhideWhenUsed="1"/>
-    <w:lsdException w:name="List Bullet 2" w:semiHidden="1" w:unhideWhenUsed="1"/>
-    <w:lsdException w:name="List Bullet 3" w:semiHidden="1" w:unhideWhenUsed="1"/>
-    <w:lsdException w:name="List Bullet 4" w:semiHidden="1" w:unhideWhenUsed="1"/>
-    <w:lsdException w:name="List Bullet 5" w:semiHidden="1" w:unhideWhenUsed="1"/>
-    <w:lsdException w:name="List Number 2" w:semiHidden="1" w:unhideWhenUsed="1"/>
-    <w:lsdException w:name="List Number 3" w:semiHidden="1" w:unhideWhenUsed="1"/>
-    <w:lsdException w:name="List Number 4" w:semiHidden="1" w:unhideWhenUsed="1"/>
-    <w:lsdException w:name="List Number 5" w:semiHidden="1" w:unhideWhenUsed="1"/>
-    <w:lsdException w:name="Title" w:uiPriority="10" w:qFormat="1"/>
-    <w:lsdException w:name="Closing" w:semiHidden="1" w:unhideWhenUsed="1"/>
-    <w:lsdException w:name="Signature" w:semiHidden="1" w:unhideWhenUsed="1"/>
-    <w:lsdException w:name="Default Paragraph Font" w:semiHidden="1" w:uiPriority="1" w:unhideWhenUsed="1"/>
-    <w:lsdException w:name="Body Text" w:semiHidden="1" w:unhideWhenUsed="1"/>
-    <w:lsdException w:name="Body Text Indent" w:semiHidden="1" w:unhideWhenUsed="1"/>
-    <w:lsdException w:name="List Continue" w:semiHidden="1" w:unhideWhenUsed="1"/>
-    <w:lsdException w:name="List Continue 2" w:semiHidden="1" w:unhideWhenUsed="1"/>
-    <w:lsdException w:name="List Continue 3" w:semiHidden="1" w:unhideWhenUsed="1"/>
-    <w:lsdException w:name="List Continue 4" w:semiHidden="1" w:unhideWhenUsed="1"/>
-    <w:lsdException w:name="List Continue 5" w:semiHidden="1" w:unhideWhenUsed="1"/>
-    <w:lsdException w:name="Message Header" w:semiHidden="1" w:unhideWhenUsed="1"/>
-    <w:lsdException w:name="Subtitle" w:uiPriority="11" w:qFormat="1"/>
-    <w:lsdException w:name="Salutation" w:semiHidden="1" w:unhideWhenUsed="1"/>
-    <w:lsdException w:name="Date" w:semiHidden="1" w:unhideWhenUsed="1"/>
-    <w:lsdException w:name="Body Text First Indent" w:semiHidden="1" w:unhideWhenUsed="1"/>
-    <w:lsdException w:name="Body Text First Indent 2" w:semiHidden="1" w:unhideWhenUsed="1"/>
-    <w:lsdException w:name="Note Heading" w:semiHidden="1" w:unhideWhenUsed="1"/>
-    <w:lsdException w:name="Body Text 2" w:semiHidden="1" w:unhideWhenUsed="1"/>
-    <w:lsdException w:name="Body Text 3" w:semiHidden="1" w:unhideWhenUsed="1"/>
-    <w:lsdException w:name="Body Text Indent 2" w:semiHidden="1" w:unhideWhenUsed="1"/>
-    <w:lsdException w:name="Body Text Indent 3" w:semiHidden="1" w:unhideWhenUsed="1"/>
-    <w:lsdException w:name="Block Text" w:semiHidden="1" w:unhideWhenUsed="1"/>
-    <w:lsdException w:name="Hyperlink" w:semiHidden="1" w:unhideWhenUsed="1"/>
-    <w:lsdException w:name="FollowedHyperlink" w:semiHidden="1" w:unhideWhenUsed="1"/>
-    <w:lsdException w:name="Strong" w:uiPriority="22" w:qFormat="1"/>
-    <w:lsdException w:name="Emphasis" w:uiPriority="20" w:qFormat="1"/>
-    <w:lsdException w:name="Document Map" w:semiHidden="1" w:unhideWhenUsed="1"/>
-    <w:lsdException w:name="Plain Text" w:semiHidden="1" w:unhideWhenUsed="1"/>
-    <w:lsdException w:name="E-mail Signature" w:semiHidden="1" w:unhideWhenUsed="1"/>
-    <w:lsdException w:name="HTML Top of Form" w:semiHidden="1" w:unhideWhenUsed="1"/>
-    <w:lsdException w:name="HTML Bottom of Form" w:semiHidden="1" w:unhideWhenUsed="1"/>
-    <w:lsdException w:name="Normal (Web)" w:semiHidden="1" w:unhideWhenUsed="1"/>
-    <w:lsdException w:name="HTML Acronym" w:semiHidden="1" w:unhideWhenUsed="1"/>
-    <w:lsdException w:name="HTML Address" w:semiHidden="1" w:unhideWhenUsed="1"/>
-    <w:lsdException w:name="HTML Cite" w:semiHidden="1" w:unhideWhenUsed="1"/>
-    <w:lsdException w:name="HTML Code" w:semiHidden="1" w:unhideWhenUsed="1"/>
-    <w:lsdException w:name="HTML Definition" w:semiHidden="1" w:unhideWhenUsed="1"/>
-    <w:lsdException w:name="HTML Keyboard" w:semiHidden="1" w:unhideWhenUsed="1"/>
-    <w:lsdException w:name="HTML Preformatted" w:semiHidden="1" w:unhideWhenUsed="1"/>
-    <w:lsdException w:name="HTML Sample" w:semiHidden="1" w:unhideWhenUsed="1"/>
-    <w:lsdException w:name="HTML Typewriter" w:semiHidden="1" w:unhideWhenUsed="1"/>
-    <w:lsdException w:name="HTML Variable" w:semiHidden="1" w:unhideWhenUsed="1"/>
-    <w:lsdException w:name="Normal Table" w:semiHidden="1" w:unhideWhenUsed="1"/>
-    <w:lsdException w:name="annotation subject" w:semiHidden="1" w:unhideWhenUsed="1"/>
-    <w:lsdException w:name="No List" w:semiHidden="1" w:unhideWhenUsed="1"/>
-    <w:lsdException w:name="Outline List 1" w:semiHidden="1" w:unhideWhenUsed="1"/>
-    <w:lsdException w:name="Outline List 2" w:semiHidden="1" w:unhideWhenUsed="1"/>
-    <w:lsdException w:name="Outline List 3" w:semiHidden="1" w:unhideWhenUsed="1"/>
-    <w:lsdException w:name="Table Simple 1" w:semiHidden="1" w:unhideWhenUsed="1"/>
-    <w:lsdException w:name="Table Simple 2" w:semiHidden="1" w:unhideWhenUsed="1"/>
-    <w:lsdException w:name="Table Simple 3" w:semiHidden="1" w:unhideWhenUsed="1"/>
-    <w:lsdException w:name="Table Classic 1" w:semiHidden="1" w:unhideWhenUsed="1"/>
-    <w:lsdException w:name="Table Classic 2" w:semiHidden="1" w:unhideWhenUsed="1"/>
-    <w:lsdException w:name="Table Classic 3" w:semiHidden="1" w:unhideWhenUsed="1"/>
-    <w:lsdException w:name="Table Classic 4" w:semiHidden="1" w:unhideWhenUsed="1"/>
-    <w:lsdException w:name="Table Colorful 1" w:semiHidden="1" w:unhideWhenUsed="1"/>
-    <w:lsdException w:name="Table Colorful 2" w:semiHidden="1" w:unhideWhenUsed="1"/>
-    <w:lsdException w:name="Table Colorful 3" w:semiHidden="1" w:unhideWhenUsed="1"/>
-    <w:lsdException w:name="Table Columns 1" w:semiHidden="1" w:unhideWhenUsed="1"/>
-    <w:lsdException w:name="Table Columns 2" w:semiHidden="1" w:unhideWhenUsed="1"/>
-    <w:lsdException w:name="Table Columns 3" w:semiHidden="1" w:unhideWhenUsed="1"/>
-    <w:lsdException w:name="Table Columns 4" w:semiHidden="1" w:unhideWhenUsed="1"/>
-    <w:lsdException w:name="Table Columns 5" w:semiHidden="1" w:unhideWhenUsed="1"/>
-    <w:lsdException w:name="Table Grid 1" w:semiHidden="1" w:unhideWhenUsed="1"/>
-    <w:lsdException w:name="Table Grid 2" w:semiHidden="1" w:unhideWhenUsed="1"/>
-    <w:lsdException w:name="Table Grid 3" w:semiHidden="1" w:unhideWhenUsed="1"/>
-    <w:lsdException w:name="Table Grid 4" w:semiHidden="1" w:unhideWhenUsed="1"/>
-    <w:lsdException w:name="Table Grid 5" w:semiHidden="1" w:unhideWhenUsed="1"/>
-    <w:lsdException w:name="Table Grid 6" w:semiHidden="1" w:unhideWhenUsed="1"/>
-    <w:lsdException w:name="Table Grid 7" w:semiHidden="1" w:unhideWhenUsed="1"/>
-    <w:lsdException w:name="Table Grid 8" w:semiHidden="1" w:unhideWhenUsed="1"/>
-    <w:lsdException w:name="Table List 1" w:semiHidden="1" w:unhideWhenUsed="1"/>
-    <w:lsdException w:name="Table List 2" w:semiHidden="1" w:unhideWhenUsed="1"/>
-    <w:lsdException w:name="Table List 3" w:semiHidden="1" w:unhideWhenUsed="1"/>
-    <w:lsdException w:name="Table List 4" w:semiHidden="1" w:unhideWhenUsed="1"/>
-    <w:lsdException w:name="Table List 5" w:semiHidden="1" w:unhideWhenUsed="1"/>
-    <w:lsdException w:name="Table List 6" w:semiHidden="1" w:unhideWhenUsed="1"/>
-    <w:lsdException w:name="Table List 7" w:semiHidden="1" w:unhideWhenUsed="1"/>
-    <w:lsdException w:name="Table List 8" w:semiHidden="1" w:unhideWhenUsed="1"/>
-    <w:lsdException w:name="Table 3D effects 1" w:semiHidden="1" w:unhideWhenUsed="1"/>
-    <w:lsdException w:name="Table 3D effects 2" w:semiHidden="1" w:unhideWhenUsed="1"/>
-    <w:lsdException w:name="Table 3D effects 3" w:semiHidden="1" w:unhideWhenUsed="1"/>
-    <w:lsdException w:name="Table Contemporary" w:semiHidden="1" w:unhideWhenUsed="1"/>
-    <w:lsdException w:name="Table Elegant" w:semiHidden="1" w:unhideWhenUsed="1"/>
-    <w:lsdException w:name="Table Professional" w:semiHidden="1" w:unhideWhenUsed="1"/>
-    <w:lsdException w:name="Table Subtle 1" w:semiHidden="1" w:unhideWhenUsed="1"/>
-    <w:lsdException w:name="Table Subtle 2" w:semiHidden="1" w:unhideWhenUsed="1"/>
-    <w:lsdException w:name="Table Web 1" w:semiHidden="1" w:unhideWhenUsed="1"/>
-    <w:lsdException w:name="Table Web 2" w:semiHidden="1" w:unhideWhenUsed="1"/>
-    <w:lsdException w:name="Table Web 3" w:semiHidden="1" w:unhideWhenUsed="1"/>
-    <w:lsdException w:name="Balloon Text" w:semiHidden="1" w:unhideWhenUsed="1"/>
-    <w:lsdException w:name="Table Grid" w:uiPriority="39"/>
-    <w:lsdException w:name="Table Theme" w:semiHidden="1" w:unhideWhenUsed="1"/>
-    <w:lsdException w:name="Placeholder Text" w:semiHidden="1"/>
-    <w:lsdException w:name="No Spacing" w:uiPriority="1" w:qFormat="1"/>
-    <w:lsdException w:name="Light Shading" w:uiPriority="60"/>
-    <w:lsdException w:name="Light List" w:uiPriority="61"/>
-    <w:lsdException w:name="Light Grid" w:uiPriority="62"/>
-    <w:lsdException w:name="Medium Shading 1" w:uiPriority="63"/>
-    <w:lsdException w:name="Medium Shading 2" w:uiPriority="64"/>
-    <w:lsdException w:name="Medium List 1" w:uiPriority="65"/>
-    <w:lsdException w:name="Medium List 2" w:uiPriority="66"/>
-    <w:lsdException w:name="Medium Grid 1" w:uiPriority="67"/>
-    <w:lsdException w:name="Medium Grid 2" w:uiPriority="68"/>
-    <w:lsdException w:name="Medium Grid 3" w:uiPriority="69"/>
-    <w:lsdException w:name="Dark List" w:uiPriority="70"/>
-    <w:lsdException w:name="Colorful Shading" w:uiPriority="71"/>
-    <w:lsdException w:name="Colorful List" w:uiPriority="72"/>
-    <w:lsdException w:name="Colorful Grid" w:uiPriority="73"/>
-    <w:lsdException w:name="Light Shading Accent 1" w:uiPriority="60"/>
-    <w:lsdException w:name="Light List Accent 1" w:uiPriority="61"/>
-    <w:lsdException w:name="Light Grid Accent 1" w:uiPriority="62"/>
-    <w:lsdException w:name="Medium Shading 1 Accent 1" w:uiPriority="63"/>
-    <w:lsdException w:name="Medium Shading 2 Accent 1" w:uiPriority="64"/>
-    <w:lsdException w:name="Medium List 1 Accent 1" w:uiPriority="65"/>
-    <w:lsdException w:name="Revision" w:semiHidden="1"/>
-    <w:lsdException w:name="List Paragraph" w:uiPriority="34" w:qFormat="1"/>
-    <w:lsdException w:name="Quote" w:uiPriority="29" w:qFormat="1"/>
-    <w:lsdException w:name="Intense Quote" w:uiPriority="30" w:qFormat="1"/>
-    <w:lsdException w:name="Medium List 2 Accent 1" w:uiPriority="66"/>
-    <w:lsdException w:name="Medium Grid 1 Accent 1" w:uiPriority="67"/>
-    <w:lsdException w:name="Medium Grid 2 Accent 1" w:uiPriority="68"/>
-    <w:lsdException w:name="Medium Grid 3 Accent 1" w:uiPriority="69"/>
-    <w:lsdException w:name="Dark List Accent 1" w:uiPriority="70"/>
-    <w:lsdException w:name="Colorful Shading Accent 1" w:uiPriority="71"/>
-    <w:lsdException w:name="Colorful List Accent 1" w:uiPriority="72"/>
-    <w:lsdException w:name="Colorful Grid Accent 1" w:uiPriority="73"/>
-    <w:lsdException w:name="Light Shading Accent 2" w:uiPriority="60"/>
-    <w:lsdException w:name="Light List Accent 2" w:uiPriority="61"/>
-    <w:lsdException w:name="Light Grid Accent 2" w:uiPriority="62"/>
-    <w:lsdException w:name="Medium Shading 1 Accent 2" w:uiPriority="63"/>
-    <w:lsdException w:name="Medium Shading 2 Accent 2" w:uiPriority="64"/>
-    <w:lsdException w:name="Medium List 1 Accent 2" w:uiPriority="65"/>
-    <w:lsdException w:name="Medium List 2 Accent 2" w:uiPriority="66"/>
-    <w:lsdException w:name="Medium Grid 1 Accent 2" w:uiPriority="67"/>
-    <w:lsdException w:name="Medium Grid 2 Accent 2" w:uiPriority="68"/>
-    <w:lsdException w:name="Medium Grid 3 Accent 2" w:uiPriority="69"/>
-    <w:lsdException w:name="Dark List Accent 2" w:uiPriority="70"/>
-    <w:lsdException w:name="Colorful Shading Accent 2" w:uiPriority="71"/>
-    <w:lsdException w:name="Colorful List Accent 2" w:uiPriority="72"/>
-    <w:lsdException w:name="Colorful Grid Accent 2" w:uiPriority="73"/>
-    <w:lsdException w:name="Light Shading Accent 3" w:uiPriority="60"/>
-    <w:lsdException w:name="Light List Accent 3" w:uiPriority="61"/>
-    <w:lsdException w:name="Light Grid Accent 3" w:uiPriority="62"/>
-    <w:lsdException w:name="Medium Shading 1 Accent 3" w:uiPriority="63"/>
-    <w:lsdException w:name="Medium Shading 2 Accent 3" w:uiPriority="64"/>
-    <w:lsdException w:name="Medium List 1 Accent 3" w:uiPriority="65"/>
-    <w:lsdException w:name="Medium List 2 Accent 3" w:uiPriority="66"/>
-    <w:lsdException w:name="Medium Grid 1 Accent 3" w:uiPriority="67"/>
-    <w:lsdException w:name="Medium Grid 2 Accent 3" w:uiPriority="68"/>
-    <w:lsdException w:name="Medium Grid 3 Accent 3" w:uiPriority="69"/>
-    <w:lsdException w:name="Dark List Accent 3" w:uiPriority="70"/>
-    <w:lsdException w:name="Colorful Shading Accent 3" w:uiPriority="71"/>
-    <w:lsdException w:name="Colorful List Accent 3" w:uiPriority="72"/>
-    <w:lsdException w:name="Colorful Grid Accent 3" w:uiPriority="73"/>
-    <w:lsdException w:name="Light Shading Accent 4" w:uiPriority="60"/>
-    <w:lsdException w:name="Light List Accent 4" w:uiPriority="61"/>
-    <w:lsdException w:name="Light Grid Accent 4" w:uiPriority="62"/>
-    <w:lsdException w:name="Medium Shading 1 Accent 4" w:uiPriority="63"/>
-    <w:lsdException w:name="Medium Shading 2 Accent 4" w:uiPriority="64"/>
-    <w:lsdException w:name="Medium List 1 Accent 4" w:uiPriority="65"/>
-    <w:lsdException w:name="Medium List 2 Accent 4" w:uiPriority="66"/>
-    <w:lsdException w:name="Medium Grid 1 Accent 4" w:uiPriority="67"/>
-    <w:lsdException w:name="Medium Grid 2 Accent 4" w:uiPriority="68"/>
-    <w:lsdException w:name="Medium Grid 3 Accent 4" w:uiPriority="69"/>
-    <w:lsdException w:name="Dark List Accent 4" w:uiPriority="70"/>
-    <w:lsdException w:name="Colorful Shading Accent 4" w:uiPriority="71"/>
-    <w:lsdException w:name="Colorful List Accent 4" w:uiPriority="72"/>
-    <w:lsdException w:name="Colorful Grid Accent 4" w:uiPriority="73"/>
-    <w:lsdException w:name="Light Shading Accent 5" w:uiPriority="60"/>
-    <w:lsdException w:name="Light List Accent 5" w:uiPriority="61"/>
-    <w:lsdException w:name="Light Grid Accent 5" w:uiPriority="62"/>
-    <w:lsdException w:name="Medium Shading 1 Accent 5" w:uiPriority="63"/>
-    <w:lsdException w:name="Medium Shading 2 Accent 5" w:uiPriority="64"/>
-    <w:lsdException w:name="Medium List 1 Accent 5" w:uiPriority="65"/>
-    <w:lsdException w:name="Medium List 2 Accent 5" w:uiPriority="66"/>
-    <w:lsdException w:name="Medium Grid 1 Accent 5" w:uiPriority="67"/>
-    <w:lsdException w:name="Medium Grid 2 Accent 5" w:uiPriority="68"/>
-    <w:lsdException w:name="Medium Grid 3 Accent 5" w:uiPriority="69"/>
-    <w:lsdException w:name="Dark List Accent 5" w:uiPriority="70"/>
-    <w:lsdException w:name="Colorful Shading Accent 5" w:uiPriority="71"/>
-    <w:lsdException w:name="Colorful List Accent 5" w:uiPriority="72"/>
-    <w:lsdException w:name="Colorful Grid Accent 5" w:uiPriority="73"/>
-    <w:lsdException w:name="Light Shading Accent 6" w:uiPriority="60"/>
-    <w:lsdException w:name="Light List Accent 6" w:uiPriority="61"/>
-    <w:lsdException w:name="Light Grid Accent 6" w:uiPriority="62"/>
-    <w:lsdException w:name="Medium Shading 1 Accent 6" w:uiPriority="63"/>
-    <w:lsdException w:name="Medium Shading 2 Accent 6" w:uiPriority="64"/>
-    <w:lsdException w:name="Medium List 1 Accent 6" w:uiPriority="65"/>
-    <w:lsdException w:name="Medium List 2 Accent 6" w:uiPriority="66"/>
-    <w:lsdException w:name="Medium Grid 1 Accent 6" w:uiPriority="67"/>
-    <w:lsdException w:name="Medium Grid 2 Accent 6" w:uiPriority="68"/>
-    <w:lsdException w:name="Medium Grid 3 Accent 6" w:uiPriority="69"/>
-    <w:lsdException w:name="Dark List Accent 6" w:uiPriority="70"/>
-    <w:lsdException w:name="Colorful Shading Accent 6" w:uiPriority="71"/>
-    <w:lsdException w:name="Colorful List Accent 6" w:uiPriority="72"/>
-    <w:lsdException w:name="Colorful Grid Accent 6" w:uiPriority="73"/>
-    <w:lsdException w:name="Subtle Emphasis" w:uiPriority="19" w:qFormat="1"/>
-    <w:lsdException w:name="Intense Emphasis" w:uiPriority="21" w:qFormat="1"/>
-    <w:lsdException w:name="Subtle Reference" w:uiPriority="31" w:qFormat="1"/>
-    <w:lsdException w:name="Intense Reference" w:uiPriority="32" w:qFormat="1"/>
-    <w:lsdException w:name="Book Title" w:uiPriority="33" w:qFormat="1"/>
-    <w:lsdException w:name="Bibliography" w:semiHidden="1" w:uiPriority="37" w:unhideWhenUsed="1"/>
-    <w:lsdException w:name="TOC Heading" w:semiHidden="1" w:uiPriority="39" w:unhideWhenUsed="1" w:qFormat="1"/>
-    <w:lsdException w:name="Plain Table 1" w:uiPriority="41"/>
-    <w:lsdException w:name="Plain Table 2" w:uiPriority="42"/>
-    <w:lsdException w:name="Plain Table 3" w:uiPriority="43"/>
-    <w:lsdException w:name="Plain Table 4" w:uiPriority="44"/>
-    <w:lsdException w:name="Plain Table 5" w:uiPriority="45"/>
-    <w:lsdException w:name="Grid Table Light" w:uiPriority="40"/>
-    <w:lsdException w:name="Grid Table 1 Light" w:uiPriority="46"/>
-    <w:lsdException w:name="Grid Table 2" w:uiPriority="47"/>
-    <w:lsdException w:name="Grid Table 3" w:uiPriority="48"/>
-    <w:lsdException w:name="Grid Table 4" w:uiPriority="49"/>
-    <w:lsdException w:name="Grid Table 5 Dark" w:uiPriority="50"/>
-    <w:lsdException w:name="Grid Table 6 Colorful" w:uiPriority="51"/>
-    <w:lsdException w:name="Grid Table 7 Colorful" w:uiPriority="52"/>
-    <w:lsdException w:name="Grid Table 1 Light Accent 1" w:uiPriority="46"/>
-    <w:lsdException w:name="Grid Table 2 Accent 1" w:uiPriority="47"/>
-    <w:lsdException w:name="Grid Table 3 Accent 1" w:uiPriority="48"/>
-    <w:lsdException w:name="Grid Table 4 Accent 1" w:uiPriority="49"/>
-    <w:lsdException w:name="Grid Table 5 Dark Accent 1" w:uiPriority="50"/>
-    <w:lsdException w:name="Grid Table 6 Colorful Accent 1" w:uiPriority="51"/>
-    <w:lsdException w:name="Grid Table 7 Colorful Accent 1" w:uiPriority="52"/>
-    <w:lsdException w:name="Grid Table 1 Light Accent 2" w:uiPriority="46"/>
-    <w:lsdException w:name="Grid Table 2 Accent 2" w:uiPriority="47"/>
-    <w:lsdException w:name="Grid Table 3 Accent 2" w:uiPriority="48"/>
-    <w:lsdException w:name="Grid Table 4 Accent 2" w:uiPriority="49"/>
-    <w:lsdException w:name="Grid Table 5 Dark Accent 2" w:uiPriority="50"/>
-    <w:lsdException w:name="Grid Table 6 Colorful Accent 2" w:uiPriority="51"/>
-    <w:lsdException w:name="Grid Table 7 Colorful Accent 2" w:uiPriority="52"/>
-    <w:lsdException w:name="Grid Table 1 Light Accent 3" w:uiPriority="46"/>
-    <w:lsdException w:name="Grid Table 2 Accent 3" w:uiPriority="47"/>
-    <w:lsdException w:name="Grid Table 3 Accent 3" w:uiPriority="48"/>
-    <w:lsdException w:name="Grid Table 4 Accent 3" w:uiPriority="49"/>
-    <w:lsdException w:name="Grid Table 5 Dark Accent 3" w:uiPriority="50"/>
-    <w:lsdException w:name="Grid Table 6 Colorful Accent 3" w:uiPriority="51"/>
-    <w:lsdException w:name="Grid Table 7 Colorful Accent 3" w:uiPriority="52"/>
-    <w:lsdException w:name="Grid Table 1 Light Accent 4" w:uiPriority="46"/>
-    <w:lsdException w:name="Grid Table 2 Accent 4" w:uiPriority="47"/>
-    <w:lsdException w:name="Grid Table 3 Accent 4" w:uiPriority="48"/>
-    <w:lsdException w:name="Grid Table 4 Accent 4" w:uiPriority="49"/>
-    <w:lsdException w:name="Grid Table 5 Dark Accent 4" w:uiPriority="50"/>
-    <w:lsdException w:name="Grid Table 6 Colorful Accent 4" w:uiPriority="51"/>
-    <w:lsdException w:name="Grid Table 7 Colorful Accent 4" w:uiPriority="52"/>
-    <w:lsdException w:name="Grid Table 1 Light Accent 5" w:uiPriority="46"/>
-    <w:lsdException w:name="Grid Table 2 Accent 5" w:uiPriority="47"/>
-    <w:lsdException w:name="Grid Table 3 Accent 5" w:uiPriority="48"/>
-    <w:lsdException w:name="Grid Table 4 Accent 5" w:uiPriority="49"/>
-    <w:lsdException w:name="Grid Table 5 Dark Accent 5" w:uiPriority="50"/>
-    <w:lsdException w:name="Grid Table 6 Colorful Accent 5" w:uiPriority="51"/>
-    <w:lsdException w:name="Grid Table 7 Colorful Accent 5" w:uiPriority="52"/>
-    <w:lsdException w:name="Grid Table 1 Light Accent 6" w:uiPriority="46"/>
-    <w:lsdException w:name="Grid Table 2 Accent 6" w:uiPriority="47"/>
-    <w:lsdException w:name="Grid Table 3 Accent 6" w:uiPriority="48"/>
-    <w:lsdException w:name="Grid Table 4 Accent 6" w:uiPriority="49"/>
-    <w:lsdException w:name="Grid Table 5 Dark Accent 6" w:uiPriority="50"/>
-    <w:lsdException w:name="Grid Table 6 Colorful Accent 6" w:uiPriority="51"/>
-    <w:lsdException w:name="Grid Table 7 Colorful Accent 6" w:uiPriority="52"/>
-    <w:lsdException w:name="List Table 1 Light" w:uiPriority="46"/>
-    <w:lsdException w:name="List Table 2" w:uiPriority="47"/>
-    <w:lsdException w:name="List Table 3" w:uiPriority="48"/>
-    <w:lsdException w:name="List Table 4" w:uiPriority="49"/>
-    <w:lsdException w:name="List Table 5 Dark" w:uiPriority="50"/>
-    <w:lsdException w:name="List Table 6 Colorful" w:uiPriority="51"/>
-    <w:lsdException w:name="List Table 7 Colorful" w:uiPriority="52"/>
-    <w:lsdException w:name="List Table 1 Light Accent 1" w:uiPriority="46"/>
-    <w:lsdException w:name="List Table 2 Accent 1" w:uiPriority="47"/>
-    <w:lsdException w:name="List Table 3 Accent 1" w:uiPriority="48"/>
-    <w:lsdException w:name="List Table 4 Accent 1" w:uiPriority="49"/>
-    <w:lsdException w:name="List Table 5 Dark Accent 1" w:uiPriority="50"/>
-    <w:lsdException w:name="List Table 6 Colorful Accent 1" w:uiPriority="51"/>
-    <w:lsdException w:name="List Table 7 Colorful Accent 1" w:uiPriority="52"/>
-    <w:lsdException w:name="List Table 1 Light Accent 2" w:uiPriority="46"/>
-    <w:lsdException w:name="List Table 2 Accent 2" w:uiPriority="47"/>
-    <w:lsdException w:name="List Table 3 Accent 2" w:uiPriority="48"/>
-    <w:lsdException w:name="List Table 4 Accent 2" w:uiPriority="49"/>
-    <w:lsdException w:name="List Table 5 Dark Accent 2" w:uiPriority="50"/>
-    <w:lsdException w:name="List Table 6 Colorful Accent 2" w:uiPriority="51"/>
-    <w:lsdException w:name="List Table 7 Colorful Accent 2" w:uiPriority="52"/>
-    <w:lsdException w:name="List Table 1 Light Accent 3" w:uiPriority="46"/>
-    <w:lsdException w:name="List Table 2 Accent 3" w:uiPriority="47"/>
-    <w:lsdException w:name="List Table 3 Accent 3" w:uiPriority="48"/>
-    <w:lsdException w:name="List Table 4 Accent 3" w:uiPriority="49"/>
-    <w:lsdException w:name="List Table 5 Dark Accent 3" w:uiPriority="50"/>
-    <w:lsdException w:name="List Table 6 Colorful Accent 3" w:uiPriority="51"/>
-    <w:lsdException w:name="List Table 7 Colorful Accent 3" w:uiPriority="52"/>
-    <w:lsdException w:name="List Table 1 Light Accent 4" w:uiPriority="46"/>
-    <w:lsdException w:name="List Table 2 Accent 4" w:uiPriority="47"/>
-    <w:lsdException w:name="List Table 3 Accent 4" w:uiPriority="48"/>
-    <w:lsdException w:name="List Table 4 Accent 4" w:uiPriority="49"/>
-    <w:lsdException w:name="List Table 5 Dark Accent 4" w:uiPriority="50"/>
-    <w:lsdException w:name="List Table 6 Colorful Accent 4" w:uiPriority="51"/>
-    <w:lsdException w:name="List Table 7 Colorful Accent 4" w:uiPriority="52"/>
-    <w:lsdException w:name="List Table 1 Light Accent 5" w:uiPriority="46"/>
-    <w:lsdException w:name="List Table 2 Accent 5" w:uiPriority="47"/>
-    <w:lsdException w:name="List Table 3 Accent 5" w:uiPriority="48"/>
-    <w:lsdException w:name="List Table 4 Accent 5" w:uiPriority="49"/>
-    <w:lsdException w:name="List Table 5 Dark Accent 5" w:uiPriority="50"/>
-    <w:lsdException w:name="List Table 6 Colorful Accent 5" w:uiPriority="51"/>
-    <w:lsdException w:name="List Table 7 Colorful Accent 5" w:uiPriority="52"/>
-    <w:lsdException w:name="List Table 1 Light Accent 6" w:uiPriority="46"/>
-    <w:lsdException w:name="List Table 2 Accent 6" w:uiPriority="47"/>
-    <w:lsdException w:name="List Table 3 Accent 6" w:uiPriority="48"/>
-    <w:lsdException w:name="List Table 4 Accent 6" w:uiPriority="49"/>
-    <w:lsdException w:name="List Table 5 Dark Accent 6" w:uiPriority="50"/>
-    <w:lsdException w:name="List Table 6 Colorful Accent 6" w:uiPriority="51"/>
-    <w:lsdException w:name="List Table 7 Colorful Accent 6" w:uiPriority="52"/>
-  </w:latentStyles>
-  <w:style w:type="paragraph" w:default="1" w:styleId="Normal">
-    <w:name w:val="Normal"/>
-    <w:qFormat/>
-  </w:style>
-  <w:style w:type="character" w:default="1" w:styleId="Fuentedeprrafopredeter">
-    <w:name w:val="Default Paragraph Font"/>
-    <w:uiPriority w:val="1"/>
-    <w:semiHidden/>
-    <w:unhideWhenUsed/>
-  </w:style>
-  <w:style w:type="table" w:default="1" w:styleId="Tablanormal">
-    <w:name w:val="Normal Table"/>
-    <w:uiPriority w:val="99"/>
-    <w:semiHidden/>
-    <w:unhideWhenUsed/>
-    <w:tblPr>
-      <w:tblInd w:w="0" w:type="dxa"/>
-      <w:tblCellMar>
-        <w:top w:w="0" w:type="dxa"/>
-        <w:left w:w="108" w:type="dxa"/>
-        <w:bottom w:w="0" w:type="dxa"/>
-        <w:right w:w="108" w:type="dxa"/>
-      </w:tblCellMar>
-    </w:tblPr>
-  </w:style>
-  <w:style w:type="numbering" w:default="1" w:styleId="Sinlista">
-    <w:name w:val="No List"/>
-    <w:uiPriority w:val="99"/>
-    <w:semiHidden/>
-    <w:unhideWhenUsed/>
-  </w:style>
-</w:styles>
-</file>
-
-<file path=word/glossary/webSettings.xml><?xml version="1.0" encoding="utf-8"?>
-<w:webSettings xmlns:mc="http://schemas.openxmlformats.org/markup-compatibility/2006" xmlns:r="http://schemas.openxmlformats.org/officeDocument/2006/relationships" xmlns:w="http://schemas.openxmlformats.org/wordprocessingml/2006/main" xmlns:w14="http://schemas.microsoft.com/office/word/2010/wordml" xmlns:w15="http://schemas.microsoft.com/office/word/2012/wordml" xmlns:w16se="http://schemas.microsoft.com/office/word/2015/wordml/symex" mc:Ignorable="w14 w15 w16se"/>
 </file>
 
 <file path=word/theme/theme1.xml><?xml version="1.0" encoding="utf-8"?>
@@ -9929,15 +9081,16 @@
 </file>
 
 <file path=customXml/item1.xml><?xml version="1.0" encoding="utf-8"?>
-<?mso-contentType ?>
-<FormTemplates xmlns="http://schemas.microsoft.com/sharepoint/v3/contenttype/forms">
-  <Display>DocumentLibraryForm</Display>
-  <Edit>DocumentLibraryForm</Edit>
-  <New>DocumentLibraryForm</New>
-</FormTemplates>
+<b:Sources xmlns:b="http://schemas.openxmlformats.org/officeDocument/2006/bibliography" xmlns="http://schemas.openxmlformats.org/officeDocument/2006/bibliography" SelectedStyle="\APASixthEditionOfficeOnline.xsl" StyleName="APA" Version="6"/>
 </file>
 
 <file path=customXml/item2.xml><?xml version="1.0" encoding="utf-8"?>
+<p:properties xmlns:p="http://schemas.microsoft.com/office/2006/metadata/properties" xmlns:xsi="http://www.w3.org/2001/XMLSchema-instance" xmlns:pc="http://schemas.microsoft.com/office/infopath/2007/PartnerControls">
+  <documentManagement/>
+</p:properties>
+</file>
+
+<file path=customXml/item3.xml><?xml version="1.0" encoding="utf-8"?>
 <ct:contentTypeSchema xmlns:ct="http://schemas.microsoft.com/office/2006/metadata/contentType" xmlns:ma="http://schemas.microsoft.com/office/2006/metadata/properties/metaAttributes" ct:_="" ma:_="" ma:contentTypeName="Documento" ma:contentTypeID="0x010100E96778489EE7714D8BD12CC105EB918B" ma:contentTypeVersion="2" ma:contentTypeDescription="Crear nuevo documento." ma:contentTypeScope="" ma:versionID="416c5c7ae9b5d54d83875cd3c65194e3">
   <xsd:schema xmlns:xsd="http://www.w3.org/2001/XMLSchema" xmlns:xs="http://www.w3.org/2001/XMLSchema" xmlns:p="http://schemas.microsoft.com/office/2006/metadata/properties" xmlns:ns2="126e8a1c-9ea9-435a-ac89-d06c80d62e30" targetNamespace="http://schemas.microsoft.com/office/2006/metadata/properties" ma:root="true" ma:fieldsID="70a237c842677bd850644f8595079f5e" ns2:_="">
     <xsd:import namespace="126e8a1c-9ea9-435a-ac89-d06c80d62e30"/>
@@ -10069,25 +9222,33 @@
 </ct:contentTypeSchema>
 </file>
 
-<file path=customXml/item3.xml><?xml version="1.0" encoding="utf-8"?>
-<p:properties xmlns:p="http://schemas.microsoft.com/office/2006/metadata/properties" xmlns:xsi="http://www.w3.org/2001/XMLSchema-instance" xmlns:pc="http://schemas.microsoft.com/office/infopath/2007/PartnerControls">
-  <documentManagement/>
-</p:properties>
-</file>
-
 <file path=customXml/item4.xml><?xml version="1.0" encoding="utf-8"?>
-<b:Sources xmlns:b="http://schemas.openxmlformats.org/officeDocument/2006/bibliography" xmlns="http://schemas.openxmlformats.org/officeDocument/2006/bibliography" SelectedStyle="\APASixthEditionOfficeOnline.xsl" StyleName="APA" Version="6"/>
+<?mso-contentType ?>
+<FormTemplates xmlns="http://schemas.microsoft.com/sharepoint/v3/contenttype/forms">
+  <Display>DocumentLibraryForm</Display>
+  <Edit>DocumentLibraryForm</Edit>
+  <New>DocumentLibraryForm</New>
+</FormTemplates>
 </file>
 
 <file path=customXml/itemProps1.xml><?xml version="1.0" encoding="utf-8"?>
-<ds:datastoreItem xmlns:ds="http://schemas.openxmlformats.org/officeDocument/2006/customXml" ds:itemID="{DABAA964-10BA-4DBC-ABF2-CDEAC0FAF7AA}">
+<ds:datastoreItem xmlns:ds="http://schemas.openxmlformats.org/officeDocument/2006/customXml" ds:itemID="{38798A93-35BB-4E36-97F5-7254B21EAFCC}">
   <ds:schemaRefs>
-    <ds:schemaRef ds:uri="http://schemas.microsoft.com/sharepoint/v3/contenttype/forms"/>
+    <ds:schemaRef ds:uri="http://schemas.openxmlformats.org/officeDocument/2006/bibliography"/>
   </ds:schemaRefs>
 </ds:datastoreItem>
 </file>
 
 <file path=customXml/itemProps2.xml><?xml version="1.0" encoding="utf-8"?>
+<ds:datastoreItem xmlns:ds="http://schemas.openxmlformats.org/officeDocument/2006/customXml" ds:itemID="{5F1783E3-BA1C-4CA3-8E32-C9B378BBED03}">
+  <ds:schemaRefs>
+    <ds:schemaRef ds:uri="http://schemas.microsoft.com/office/2006/metadata/properties"/>
+    <ds:schemaRef ds:uri="http://schemas.microsoft.com/office/infopath/2007/PartnerControls"/>
+  </ds:schemaRefs>
+</ds:datastoreItem>
+</file>
+
+<file path=customXml/itemProps3.xml><?xml version="1.0" encoding="utf-8"?>
 <ds:datastoreItem xmlns:ds="http://schemas.openxmlformats.org/officeDocument/2006/customXml" ds:itemID="{90673534-9590-47F8-B0D6-46AB217CB3AD}">
   <ds:schemaRefs>
     <ds:schemaRef ds:uri="http://schemas.microsoft.com/office/2006/metadata/contentType"/>
@@ -10105,26 +9266,10 @@
 </ds:datastoreItem>
 </file>
 
-<file path=customXml/itemProps3.xml><?xml version="1.0" encoding="utf-8"?>
-<ds:datastoreItem xmlns:ds="http://schemas.openxmlformats.org/officeDocument/2006/customXml" ds:itemID="{5F1783E3-BA1C-4CA3-8E32-C9B378BBED03}">
+<file path=customXml/itemProps4.xml><?xml version="1.0" encoding="utf-8"?>
+<ds:datastoreItem xmlns:ds="http://schemas.openxmlformats.org/officeDocument/2006/customXml" ds:itemID="{DABAA964-10BA-4DBC-ABF2-CDEAC0FAF7AA}">
   <ds:schemaRefs>
-    <ds:schemaRef ds:uri="http://purl.org/dc/terms/"/>
-    <ds:schemaRef ds:uri="http://purl.org/dc/dcmitype/"/>
-    <ds:schemaRef ds:uri="http://schemas.microsoft.com/office/2006/metadata/properties"/>
-    <ds:schemaRef ds:uri="http://www.w3.org/XML/1998/namespace"/>
-    <ds:schemaRef ds:uri="http://schemas.microsoft.com/office/2006/documentManagement/types"/>
-    <ds:schemaRef ds:uri="126e8a1c-9ea9-435a-ac89-d06c80d62e30"/>
-    <ds:schemaRef ds:uri="http://purl.org/dc/elements/1.1/"/>
-    <ds:schemaRef ds:uri="http://schemas.microsoft.com/office/infopath/2007/PartnerControls"/>
-    <ds:schemaRef ds:uri="http://schemas.openxmlformats.org/package/2006/metadata/core-properties"/>
-  </ds:schemaRefs>
-</ds:datastoreItem>
-</file>
-
-<file path=customXml/itemProps4.xml><?xml version="1.0" encoding="utf-8"?>
-<ds:datastoreItem xmlns:ds="http://schemas.openxmlformats.org/officeDocument/2006/customXml" ds:itemID="{38798A93-35BB-4E36-97F5-7254B21EAFCC}">
-  <ds:schemaRefs>
-    <ds:schemaRef ds:uri="http://schemas.openxmlformats.org/officeDocument/2006/bibliography"/>
+    <ds:schemaRef ds:uri="http://schemas.microsoft.com/sharepoint/v3/contenttype/forms"/>
   </ds:schemaRefs>
 </ds:datastoreItem>
 </file>
</xml_diff>